<commit_message>
Finished Learning Summary Report and Custom Project plan
</commit_message>
<xml_diff>
--- a/31 - Doc - Learning Summary Report/LearningSummaryReport2023.docx
+++ b/31 - Doc - Learning Summary Report/LearningSummaryReport2023.docx
@@ -32,6 +32,7 @@
             <w:dataBinding w:prefixMappings="xmlns:ns0='http://purl.org/dc/elements/1.1/' xmlns:ns1='http://schemas.openxmlformats.org/package/2006/metadata/core-properties' " w:xpath="/ns1:coreProperties[1]/ns0:title[1]" w:storeItemID="{6C3C8BC8-F283-45AE-878A-BAB7291924A1}"/>
             <w:text/>
           </w:sdtPr>
+          <w:sdtEndPr/>
           <w:sdtContent>
             <w:p>
               <w:pPr>
@@ -56,6 +57,7 @@
             <w:id w:val="8081533"/>
             <w:text/>
           </w:sdtPr>
+          <w:sdtEndPr/>
           <w:sdtContent>
             <w:p>
               <w:pPr>
@@ -98,6 +100,11 @@
               <w:dataBinding w:prefixMappings="xmlns:ns0='http://purl.org/dc/elements/1.1/' xmlns:ns1='http://schemas.openxmlformats.org/package/2006/metadata/core-properties' " w:xpath="/ns1:coreProperties[1]/ns0:creator[1]" w:storeItemID="{6C3C8BC8-F283-45AE-878A-BAB7291924A1}"/>
               <w:text/>
             </w:sdtPr>
+            <w:sdtEndPr>
+              <w:rPr>
+                <w:rStyle w:val="SubtleEmphasis"/>
+              </w:rPr>
+            </w:sdtEndPr>
             <w:sdtContent>
               <w:r>
                 <w:rPr>
@@ -1396,6 +1403,9 @@
             <w:pPr>
               <w:jc w:val="center"/>
             </w:pPr>
+            <w:r>
+              <w:t>X</w:t>
+            </w:r>
           </w:p>
         </w:tc>
         <w:tc>
@@ -1407,9 +1417,6 @@
             <w:pPr>
               <w:jc w:val="center"/>
             </w:pPr>
-            <w:r>
-              <w:t>X</w:t>
-            </w:r>
           </w:p>
         </w:tc>
         <w:tc>
@@ -1421,9 +1428,6 @@
             <w:pPr>
               <w:jc w:val="center"/>
             </w:pPr>
-            <w:r>
-              <w:t>X</w:t>
-            </w:r>
           </w:p>
         </w:tc>
       </w:tr>
@@ -2042,6 +2046,13 @@
                 <w:szCs w:val="20"/>
               </w:rPr>
             </w:pPr>
+            <w:r>
+              <w:rPr>
+                <w:sz w:val="18"/>
+                <w:szCs w:val="20"/>
+              </w:rPr>
+              <w:t>X</w:t>
+            </w:r>
           </w:p>
         </w:tc>
       </w:tr>
@@ -2392,13 +2403,6 @@
                 <w:szCs w:val="20"/>
               </w:rPr>
             </w:pPr>
-            <w:r>
-              <w:rPr>
-                <w:sz w:val="18"/>
-                <w:szCs w:val="20"/>
-              </w:rPr>
-              <w:t>X</w:t>
-            </w:r>
           </w:p>
         </w:tc>
       </w:tr>
@@ -2602,13 +2606,6 @@
                 <w:szCs w:val="20"/>
               </w:rPr>
             </w:pPr>
-            <w:r>
-              <w:rPr>
-                <w:sz w:val="18"/>
-                <w:szCs w:val="20"/>
-              </w:rPr>
-              <w:t>X</w:t>
-            </w:r>
           </w:p>
         </w:tc>
       </w:tr>
@@ -2648,13 +2645,6 @@
                 <w:szCs w:val="20"/>
               </w:rPr>
             </w:pPr>
-            <w:r>
-              <w:rPr>
-                <w:sz w:val="18"/>
-                <w:szCs w:val="20"/>
-              </w:rPr>
-              <w:t>X</w:t>
-            </w:r>
           </w:p>
         </w:tc>
       </w:tr>
@@ -2888,7 +2878,13 @@
         </w:rPr>
       </w:pPr>
       <w:r>
-        <w:t>Spike - Git Repository Setup</w:t>
+        <w:t xml:space="preserve"> Spike    - </w:t>
+      </w:r>
+      <w:r>
+        <w:t xml:space="preserve">  </w:t>
+      </w:r>
+      <w:r>
+        <w:t>Git Repository Setup</w:t>
       </w:r>
     </w:p>
     <w:p>
@@ -2907,7 +2903,22 @@
         </w:rPr>
       </w:pPr>
       <w:r>
-        <w:t>Spike - C++ for Programmers</w:t>
+        <w:t xml:space="preserve"> </w:t>
+      </w:r>
+      <w:r>
+        <w:t xml:space="preserve">Spike </w:t>
+      </w:r>
+      <w:r>
+        <w:t xml:space="preserve">   </w:t>
+      </w:r>
+      <w:r>
+        <w:t xml:space="preserve">- </w:t>
+      </w:r>
+      <w:r>
+        <w:t xml:space="preserve">  </w:t>
+      </w:r>
+      <w:r>
+        <w:t>C++ for Programmers</w:t>
       </w:r>
     </w:p>
     <w:p>
@@ -2926,10 +2937,22 @@
         </w:rPr>
       </w:pPr>
       <w:r>
-        <w:t>Spike</w:t>
-      </w:r>
-      <w:r>
-        <w:t xml:space="preserve"> - Gridworld</w:t>
+        <w:t xml:space="preserve"> </w:t>
+      </w:r>
+      <w:r>
+        <w:t xml:space="preserve">Spike </w:t>
+      </w:r>
+      <w:r>
+        <w:t xml:space="preserve">   </w:t>
+      </w:r>
+      <w:r>
+        <w:t xml:space="preserve">- </w:t>
+      </w:r>
+      <w:r>
+        <w:t xml:space="preserve">  </w:t>
+      </w:r>
+      <w:r>
+        <w:t>Gridworld</w:t>
       </w:r>
     </w:p>
     <w:p>
@@ -2948,7 +2971,25 @@
         </w:rPr>
       </w:pPr>
       <w:r>
-        <w:t>Lab - Debugging</w:t>
+        <w:t xml:space="preserve"> </w:t>
+      </w:r>
+      <w:r>
+        <w:t xml:space="preserve">Lab </w:t>
+      </w:r>
+      <w:r>
+        <w:t xml:space="preserve">   </w:t>
+      </w:r>
+      <w:r>
+        <w:t xml:space="preserve">   </w:t>
+      </w:r>
+      <w:r>
+        <w:t xml:space="preserve">- </w:t>
+      </w:r>
+      <w:r>
+        <w:t xml:space="preserve">  </w:t>
+      </w:r>
+      <w:r>
+        <w:t>Debugging</w:t>
       </w:r>
     </w:p>
     <w:p>
@@ -2967,7 +3008,25 @@
         </w:rPr>
       </w:pPr>
       <w:r>
-        <w:t>Lab - Data Structure Basics</w:t>
+        <w:t xml:space="preserve"> </w:t>
+      </w:r>
+      <w:r>
+        <w:t xml:space="preserve">Lab </w:t>
+      </w:r>
+      <w:r>
+        <w:t xml:space="preserve">   </w:t>
+      </w:r>
+      <w:r>
+        <w:t xml:space="preserve">   </w:t>
+      </w:r>
+      <w:r>
+        <w:t xml:space="preserve">- </w:t>
+      </w:r>
+      <w:r>
+        <w:t xml:space="preserve">  </w:t>
+      </w:r>
+      <w:r>
+        <w:t>Data Structure Basics</w:t>
       </w:r>
     </w:p>
     <w:p>
@@ -2986,7 +3045,22 @@
         </w:rPr>
       </w:pPr>
       <w:r>
-        <w:t>Spike - Performance Measurement</w:t>
+        <w:t xml:space="preserve"> </w:t>
+      </w:r>
+      <w:r>
+        <w:t xml:space="preserve">Spike </w:t>
+      </w:r>
+      <w:r>
+        <w:t xml:space="preserve">   </w:t>
+      </w:r>
+      <w:r>
+        <w:t xml:space="preserve">- </w:t>
+      </w:r>
+      <w:r>
+        <w:t xml:space="preserve">  </w:t>
+      </w:r>
+      <w:r>
+        <w:t>Performance Measurement</w:t>
       </w:r>
     </w:p>
     <w:p>
@@ -3005,10 +3079,19 @@
         </w:rPr>
       </w:pPr>
       <w:r>
+        <w:t xml:space="preserve"> </w:t>
+      </w:r>
+      <w:r>
         <w:t xml:space="preserve">Spike </w:t>
       </w:r>
       <w:r>
+        <w:t xml:space="preserve">   </w:t>
+      </w:r>
+      <w:r>
         <w:t xml:space="preserve">- </w:t>
+      </w:r>
+      <w:r>
+        <w:t xml:space="preserve">  </w:t>
       </w:r>
       <w:r>
         <w:t>Game State</w:t>
@@ -3033,10 +3116,22 @@
         </w:rPr>
       </w:pPr>
       <w:r>
-        <w:t>Spike -</w:t>
-      </w:r>
-      <w:r>
-        <w:t xml:space="preserve"> Game Data Structures</w:t>
+        <w:t xml:space="preserve"> </w:t>
+      </w:r>
+      <w:r>
+        <w:t xml:space="preserve">Spike </w:t>
+      </w:r>
+      <w:r>
+        <w:t xml:space="preserve">   </w:t>
+      </w:r>
+      <w:r>
+        <w:t xml:space="preserve">- </w:t>
+      </w:r>
+      <w:r>
+        <w:t xml:space="preserve">  </w:t>
+      </w:r>
+      <w:r>
+        <w:t>Game Data Structures</w:t>
       </w:r>
     </w:p>
     <w:p>
@@ -3055,7 +3150,25 @@
         </w:rPr>
       </w:pPr>
       <w:r>
-        <w:t>Lab - File Input Output</w:t>
+        <w:t xml:space="preserve"> </w:t>
+      </w:r>
+      <w:r>
+        <w:t xml:space="preserve">Lab </w:t>
+      </w:r>
+      <w:r>
+        <w:t xml:space="preserve">   </w:t>
+      </w:r>
+      <w:r>
+        <w:t xml:space="preserve">   </w:t>
+      </w:r>
+      <w:r>
+        <w:t xml:space="preserve">- </w:t>
+      </w:r>
+      <w:r>
+        <w:t xml:space="preserve">  </w:t>
+      </w:r>
+      <w:r>
+        <w:t>File Input Output</w:t>
       </w:r>
     </w:p>
     <w:p>
@@ -3074,7 +3187,19 @@
         </w:rPr>
       </w:pPr>
       <w:r>
-        <w:t xml:space="preserve">Spike - </w:t>
+        <w:t xml:space="preserve"> </w:t>
+      </w:r>
+      <w:r>
+        <w:t xml:space="preserve">Spike </w:t>
+      </w:r>
+      <w:r>
+        <w:t xml:space="preserve">   </w:t>
+      </w:r>
+      <w:r>
+        <w:t xml:space="preserve">- </w:t>
+      </w:r>
+      <w:r>
+        <w:t xml:space="preserve">  </w:t>
       </w:r>
       <w:r>
         <w:t xml:space="preserve">Game Graphs from Data </w:t>
@@ -3096,10 +3221,22 @@
         </w:rPr>
       </w:pPr>
       <w:r>
-        <w:t>Spike -</w:t>
-      </w:r>
-      <w:r>
-        <w:t xml:space="preserve"> Command Pattern</w:t>
+        <w:t xml:space="preserve"> </w:t>
+      </w:r>
+      <w:r>
+        <w:t xml:space="preserve">Spike </w:t>
+      </w:r>
+      <w:r>
+        <w:t xml:space="preserve">   </w:t>
+      </w:r>
+      <w:r>
+        <w:t xml:space="preserve">- </w:t>
+      </w:r>
+      <w:r>
+        <w:t xml:space="preserve">  </w:t>
+      </w:r>
+      <w:r>
+        <w:t>Command Pattern</w:t>
       </w:r>
     </w:p>
     <w:p>
@@ -3118,10 +3255,22 @@
         </w:rPr>
       </w:pPr>
       <w:r>
+        <w:t xml:space="preserve"> </w:t>
+      </w:r>
+      <w:r>
         <w:t xml:space="preserve">Spike </w:t>
       </w:r>
       <w:r>
-        <w:t>- Composite and Component Pattern</w:t>
+        <w:t xml:space="preserve">   </w:t>
+      </w:r>
+      <w:r>
+        <w:t xml:space="preserve">- </w:t>
+      </w:r>
+      <w:r>
+        <w:t xml:space="preserve">  </w:t>
+      </w:r>
+      <w:r>
+        <w:t>Composite and Component Pattern</w:t>
       </w:r>
     </w:p>
     <w:p>
@@ -3140,7 +3289,28 @@
         </w:rPr>
       </w:pPr>
       <w:r>
-        <w:t>Lab - SDL2 Concepts</w:t>
+        <w:t xml:space="preserve"> </w:t>
+      </w:r>
+      <w:r>
+        <w:t>Lab</w:t>
+      </w:r>
+      <w:r>
+        <w:t xml:space="preserve">   </w:t>
+      </w:r>
+      <w:r>
+        <w:t xml:space="preserve"> </w:t>
+      </w:r>
+      <w:r>
+        <w:t xml:space="preserve">   </w:t>
+      </w:r>
+      <w:r>
+        <w:t xml:space="preserve">- </w:t>
+      </w:r>
+      <w:r>
+        <w:t xml:space="preserve">  </w:t>
+      </w:r>
+      <w:r>
+        <w:t>SDL2 Concepts</w:t>
       </w:r>
     </w:p>
     <w:p>
@@ -3159,10 +3329,22 @@
         </w:rPr>
       </w:pPr>
       <w:r>
-        <w:t>Spike -</w:t>
-      </w:r>
-      <w:r>
-        <w:t xml:space="preserve"> Soundboard</w:t>
+        <w:t xml:space="preserve"> </w:t>
+      </w:r>
+      <w:r>
+        <w:t xml:space="preserve">Spike </w:t>
+      </w:r>
+      <w:r>
+        <w:t xml:space="preserve">   </w:t>
+      </w:r>
+      <w:r>
+        <w:t xml:space="preserve">- </w:t>
+      </w:r>
+      <w:r>
+        <w:t xml:space="preserve">  </w:t>
+      </w:r>
+      <w:r>
+        <w:t>Soundboard</w:t>
       </w:r>
     </w:p>
     <w:p>
@@ -3181,10 +3363,22 @@
         </w:rPr>
       </w:pPr>
       <w:r>
-        <w:t>Spike -</w:t>
-      </w:r>
-      <w:r>
-        <w:t xml:space="preserve"> Sprites and Graphics</w:t>
+        <w:t xml:space="preserve"> </w:t>
+      </w:r>
+      <w:r>
+        <w:t xml:space="preserve">Spike </w:t>
+      </w:r>
+      <w:r>
+        <w:t xml:space="preserve">   </w:t>
+      </w:r>
+      <w:r>
+        <w:t xml:space="preserve">- </w:t>
+      </w:r>
+      <w:r>
+        <w:t xml:space="preserve">  </w:t>
+      </w:r>
+      <w:r>
+        <w:t>Sprites and Graphics</w:t>
       </w:r>
     </w:p>
     <w:p>
@@ -3203,7 +3397,25 @@
         </w:rPr>
       </w:pPr>
       <w:r>
-        <w:t>Spike - Messaging and Announcements</w:t>
+        <w:t xml:space="preserve"> </w:t>
+      </w:r>
+      <w:r>
+        <w:t xml:space="preserve">Spike </w:t>
+      </w:r>
+      <w:r>
+        <w:t xml:space="preserve">   </w:t>
+      </w:r>
+      <w:r>
+        <w:t>-</w:t>
+      </w:r>
+      <w:r>
+        <w:t xml:space="preserve"> </w:t>
+      </w:r>
+      <w:r>
+        <w:t xml:space="preserve">  </w:t>
+      </w:r>
+      <w:r>
+        <w:t>Messaging and Announcements</w:t>
       </w:r>
     </w:p>
     <w:p>
@@ -3222,7 +3434,19 @@
         </w:rPr>
       </w:pPr>
       <w:r>
-        <w:t xml:space="preserve">Spike - </w:t>
+        <w:t xml:space="preserve"> </w:t>
+      </w:r>
+      <w:r>
+        <w:t xml:space="preserve">Spike </w:t>
+      </w:r>
+      <w:r>
+        <w:t xml:space="preserve">   </w:t>
+      </w:r>
+      <w:r>
+        <w:t xml:space="preserve">- </w:t>
+      </w:r>
+      <w:r>
+        <w:t xml:space="preserve">  </w:t>
       </w:r>
       <w:r>
         <w:t xml:space="preserve">Collisions </w:t>
@@ -3244,7 +3468,22 @@
         </w:rPr>
       </w:pPr>
       <w:r>
-        <w:t>Spike - Profiling Performance and Optimizations</w:t>
+        <w:t xml:space="preserve"> </w:t>
+      </w:r>
+      <w:r>
+        <w:t xml:space="preserve">Spike </w:t>
+      </w:r>
+      <w:r>
+        <w:t xml:space="preserve">   </w:t>
+      </w:r>
+      <w:r>
+        <w:t xml:space="preserve">- </w:t>
+      </w:r>
+      <w:r>
+        <w:t xml:space="preserve">  </w:t>
+      </w:r>
+      <w:r>
+        <w:t>Profiling Performance and Optimizations</w:t>
       </w:r>
     </w:p>
     <w:p>
@@ -3305,13 +3544,16 @@
         </w:rPr>
       </w:pPr>
       <w:r>
-        <w:t>E</w:t>
-      </w:r>
-      <w:r>
-        <w:t>C</w:t>
-      </w:r>
-      <w:r>
-        <w:t>S Extended?</w:t>
+        <w:t xml:space="preserve"> </w:t>
+      </w:r>
+      <w:r>
+        <w:t>Custom Project Plan (</w:t>
+      </w:r>
+      <w:r>
+        <w:t>D-</w:t>
+      </w:r>
+      <w:r>
+        <w:t>HD)</w:t>
       </w:r>
     </w:p>
     <w:p>
@@ -3330,70 +3572,10 @@
         </w:rPr>
       </w:pPr>
       <w:r>
-        <w:t>Custom Project Plan (HD)</w:t>
-      </w:r>
-    </w:p>
-    <w:p>
-      <w:pPr>
-        <w:pStyle w:val="ListParagraph"/>
-        <w:numPr>
-          <w:ilvl w:val="0"/>
-          <w:numId w:val="8"/>
-        </w:numPr>
-        <w:spacing w:before="0" w:after="200"/>
-        <w:rPr>
-          <w:rFonts w:cs="Arial"/>
-          <w:b/>
-          <w:kern w:val="28"/>
-          <w:sz w:val="28"/>
-        </w:rPr>
-      </w:pPr>
+        <w:t xml:space="preserve"> </w:t>
+      </w:r>
       <w:r>
         <w:t>Custom Project</w:t>
-      </w:r>
-    </w:p>
-    <w:p>
-      <w:pPr>
-        <w:pStyle w:val="ListParagraph"/>
-        <w:numPr>
-          <w:ilvl w:val="0"/>
-          <w:numId w:val="8"/>
-        </w:numPr>
-        <w:spacing w:before="0" w:after="200"/>
-        <w:rPr>
-          <w:rFonts w:cs="Arial"/>
-          <w:b/>
-          <w:bCs/>
-          <w:i/>
-          <w:iCs/>
-          <w:kern w:val="28"/>
-          <w:sz w:val="28"/>
-        </w:rPr>
-      </w:pPr>
-      <w:r>
-        <w:t>Research Plan</w:t>
-      </w:r>
-    </w:p>
-    <w:p>
-      <w:pPr>
-        <w:pStyle w:val="ListParagraph"/>
-        <w:numPr>
-          <w:ilvl w:val="0"/>
-          <w:numId w:val="8"/>
-        </w:numPr>
-        <w:spacing w:before="0" w:after="200"/>
-        <w:rPr>
-          <w:rFonts w:cs="Arial"/>
-          <w:b/>
-          <w:bCs/>
-          <w:i/>
-          <w:iCs/>
-          <w:kern w:val="28"/>
-          <w:sz w:val="28"/>
-        </w:rPr>
-      </w:pPr>
-      <w:r>
-        <w:t>Research Report (HD)</w:t>
       </w:r>
       <w:r>
         <w:rPr>
@@ -3501,15 +3683,6 @@
           <w:sz w:val="20"/>
         </w:rPr>
       </w:pPr>
-      <w:r>
-        <w:rPr>
-          <w:bCs/>
-          <w:i/>
-          <w:color w:val="FF0000"/>
-          <w:sz w:val="20"/>
-        </w:rPr>
-        <w:t>Engine architecture and design was prevalent during the second half of the unit. The first example of engine design was the “Composite and Component Patterns” Spike. As this task was heavily overengineered, I’ve come to realize in later learning that the patterns and ideas implemented here are used extensively within game engine design.</w:t>
-      </w:r>
     </w:p>
     <w:p>
       <w:pPr>
@@ -3526,6 +3699,105 @@
           <w:sz w:val="20"/>
         </w:rPr>
       </w:pPr>
+      <w:r>
+        <w:rPr>
+          <w:bCs/>
+          <w:i/>
+          <w:color w:val="FF0000"/>
+          <w:sz w:val="20"/>
+        </w:rPr>
+        <w:t xml:space="preserve">Engine architecture and design was prevalent during the second half of the unit. The first example of engine design was </w:t>
+      </w:r>
+      <w:r>
+        <w:rPr>
+          <w:bCs/>
+          <w:i/>
+          <w:color w:val="FF0000"/>
+          <w:sz w:val="20"/>
+        </w:rPr>
+        <w:t xml:space="preserve">in Task 13 – </w:t>
+      </w:r>
+      <w:r>
+        <w:rPr>
+          <w:bCs/>
+          <w:i/>
+          <w:color w:val="FF0000"/>
+          <w:sz w:val="20"/>
+        </w:rPr>
+        <w:t xml:space="preserve">“Composite and Component Patterns”. As </w:t>
+      </w:r>
+      <w:r>
+        <w:rPr>
+          <w:bCs/>
+          <w:i/>
+          <w:color w:val="FF0000"/>
+          <w:sz w:val="20"/>
+        </w:rPr>
+        <w:t>I</w:t>
+      </w:r>
+      <w:r>
+        <w:rPr>
+          <w:bCs/>
+          <w:i/>
+          <w:color w:val="FF0000"/>
+          <w:sz w:val="20"/>
+        </w:rPr>
+        <w:t xml:space="preserve"> heavily overengineered</w:t>
+      </w:r>
+      <w:r>
+        <w:rPr>
+          <w:bCs/>
+          <w:i/>
+          <w:color w:val="FF0000"/>
+          <w:sz w:val="20"/>
+        </w:rPr>
+        <w:t xml:space="preserve"> this task</w:t>
+      </w:r>
+      <w:r>
+        <w:rPr>
+          <w:bCs/>
+          <w:i/>
+          <w:color w:val="FF0000"/>
+          <w:sz w:val="20"/>
+        </w:rPr>
+        <w:t xml:space="preserve">, I’ve </w:t>
+      </w:r>
+      <w:r>
+        <w:rPr>
+          <w:bCs/>
+          <w:i/>
+          <w:color w:val="FF0000"/>
+          <w:sz w:val="20"/>
+        </w:rPr>
+        <w:t xml:space="preserve">since </w:t>
+      </w:r>
+      <w:r>
+        <w:rPr>
+          <w:bCs/>
+          <w:i/>
+          <w:color w:val="FF0000"/>
+          <w:sz w:val="20"/>
+        </w:rPr>
+        <w:t xml:space="preserve">come to realize that the patterns and ideas implemented here are used extensively within game engine </w:t>
+      </w:r>
+      <w:r>
+        <w:rPr>
+          <w:bCs/>
+          <w:i/>
+          <w:color w:val="FF0000"/>
+          <w:sz w:val="20"/>
+        </w:rPr>
+        <w:t>architecture &amp; design</w:t>
+      </w:r>
+      <w:r>
+        <w:rPr>
+          <w:bCs/>
+          <w:i/>
+          <w:color w:val="FF0000"/>
+          <w:sz w:val="20"/>
+        </w:rPr>
+        <w:t>.</w:t>
+      </w:r>
     </w:p>
     <w:p>
       <w:pPr>
@@ -3542,77 +3814,6 @@
           <w:sz w:val="20"/>
         </w:rPr>
       </w:pPr>
-      <w:r>
-        <w:rPr>
-          <w:bCs/>
-          <w:i/>
-          <w:color w:val="FF0000"/>
-          <w:sz w:val="20"/>
-        </w:rPr>
-        <w:t>“Spike 19 – Messaging Systems” related to events and dispatching messages to the relevant components within the ECS implemented in the “Composite and Component Patterns” task. Polling and event structures were also seen in the SDL2 related Spikes, specifically “Sprites and Graphics” where input was used to randomly instance textures. Additionally, “Sprites and Graphics” introduced me to how a graphics renderer function and process data before presentation.</w:t>
-      </w:r>
-      <w:r>
-        <w:rPr>
-          <w:bCs/>
-          <w:i/>
-          <w:color w:val="FF0000"/>
-          <w:sz w:val="20"/>
-        </w:rPr>
-        <w:br/>
-      </w:r>
-      <w:r>
-        <w:rPr>
-          <w:bCs/>
-          <w:i/>
-          <w:color w:val="FF0000"/>
-          <w:sz w:val="20"/>
-        </w:rPr>
-        <w:br/>
-        <w:t>This (along with the “Soundboard” Spike), allowed me to design a rudimentary, code-based engine environment for my custom project. This engine uses an ECS designed for turn-based strategy styles games and supports rendering ASCII environments. Additionally, input systems have been developed using the concepts discussing “Spike 19 – Messaging Systems”.</w:t>
-      </w:r>
-    </w:p>
-    <w:p/>
-    <w:p>
-      <w:pPr>
-        <w:pStyle w:val="Heading2"/>
-      </w:pPr>
-      <w:r>
-        <w:t>ILO 2: Implementation</w:t>
-      </w:r>
-    </w:p>
-    <w:p>
-      <w:pPr>
-        <w:tabs>
-          <w:tab w:val="left" w:pos="1477"/>
-        </w:tabs>
-        <w:rPr>
-          <w:i/>
-          <w:iCs/>
-          <w:color w:val="808080" w:themeColor="text1" w:themeTint="7F"/>
-          <w:sz w:val="20"/>
-          <w:szCs w:val="20"/>
-        </w:rPr>
-      </w:pPr>
-      <w:r>
-        <w:rPr>
-          <w:i/>
-          <w:iCs/>
-          <w:color w:val="808080" w:themeColor="text1" w:themeTint="7F"/>
-          <w:sz w:val="20"/>
-          <w:szCs w:val="20"/>
-        </w:rPr>
-        <w:t>Create games that utilise and demonstrate game engine component functionality, including the implementation of components that encapsulate specific low-level APIs</w:t>
-      </w:r>
-      <w:r>
-        <w:rPr>
-          <w:i/>
-          <w:iCs/>
-          <w:color w:val="808080" w:themeColor="text1" w:themeTint="7F"/>
-          <w:sz w:val="20"/>
-          <w:szCs w:val="20"/>
-        </w:rPr>
-        <w:t xml:space="preserve">. </w:t>
-      </w:r>
     </w:p>
     <w:p>
       <w:pPr>
@@ -3623,26 +3824,120 @@
           <w:right w:val="single" w:sz="4" w:space="4" w:color="auto"/>
         </w:pBdr>
         <w:rPr>
-          <w:i/>
-          <w:color w:val="FF0000"/>
-          <w:sz w:val="20"/>
-        </w:rPr>
-      </w:pPr>
-      <w:r>
-        <w:rPr>
-          <w:i/>
-          <w:color w:val="FF0000"/>
-          <w:sz w:val="20"/>
-        </w:rPr>
-        <w:t>Custom Project.</w:t>
-      </w:r>
-      <w:r>
-        <w:rPr>
+          <w:bCs/>
+          <w:i/>
+          <w:color w:val="FF0000"/>
+          <w:sz w:val="20"/>
+        </w:rPr>
+      </w:pPr>
+      <w:r>
+        <w:rPr>
+          <w:bCs/>
+          <w:i/>
+          <w:color w:val="FF0000"/>
+          <w:sz w:val="20"/>
+        </w:rPr>
+        <w:t>Task 19 – ‘</w:t>
+      </w:r>
+      <w:r>
+        <w:rPr>
+          <w:bCs/>
+          <w:i/>
+          <w:color w:val="FF0000"/>
+          <w:sz w:val="20"/>
+        </w:rPr>
+        <w:t>Messaging System</w:t>
+      </w:r>
+      <w:r>
+        <w:rPr>
+          <w:bCs/>
+          <w:i/>
+          <w:color w:val="FF0000"/>
+          <w:sz w:val="20"/>
+        </w:rPr>
+        <w:t>s’</w:t>
+      </w:r>
+      <w:r>
+        <w:rPr>
+          <w:bCs/>
+          <w:i/>
+          <w:color w:val="FF0000"/>
+          <w:sz w:val="20"/>
+        </w:rPr>
+        <w:t xml:space="preserve"> related to events and dispatching messages to the relevant components within the ECS implemented in</w:t>
+      </w:r>
+      <w:r>
+        <w:rPr>
+          <w:bCs/>
+          <w:i/>
+          <w:color w:val="FF0000"/>
+          <w:sz w:val="20"/>
+        </w:rPr>
+        <w:t xml:space="preserve"> Task 13</w:t>
+      </w:r>
+      <w:r>
+        <w:rPr>
+          <w:bCs/>
+          <w:i/>
+          <w:color w:val="FF0000"/>
+          <w:sz w:val="20"/>
+        </w:rPr>
+        <w:t>. Polling and event structures were also seen in the SDL2 related Spikes, specifically “Sprites and Graphics” where input was used to randomly instance textures. Additionally, “Sprites and Graphics” introduced me to how a graphics renderer function and process data before presentation.</w:t>
+      </w:r>
+      <w:r>
+        <w:rPr>
+          <w:bCs/>
           <w:i/>
           <w:color w:val="FF0000"/>
           <w:sz w:val="20"/>
         </w:rPr>
         <w:br/>
+      </w:r>
+      <w:r>
+        <w:rPr>
+          <w:bCs/>
+          <w:i/>
+          <w:color w:val="FF0000"/>
+          <w:sz w:val="20"/>
+        </w:rPr>
+        <w:br/>
+        <w:t xml:space="preserve">This (along with the “Soundboard” Spike), allowed me to design a rudimentary, code-based engine environment for my custom project. This engine uses an ECS designed for turn-based strategy styles games and supports rendering ASCII environments. Additionally, input systems have been developed using the concepts discussing </w:t>
+      </w:r>
+      <w:r>
+        <w:rPr>
+          <w:bCs/>
+          <w:i/>
+          <w:color w:val="FF0000"/>
+          <w:sz w:val="20"/>
+        </w:rPr>
+        <w:t>Task 19 – ‘</w:t>
+      </w:r>
+      <w:r>
+        <w:rPr>
+          <w:bCs/>
+          <w:i/>
+          <w:color w:val="FF0000"/>
+          <w:sz w:val="20"/>
+        </w:rPr>
+        <w:t>Messaging Systems</w:t>
+      </w:r>
+      <w:r>
+        <w:rPr>
+          <w:bCs/>
+          <w:i/>
+          <w:color w:val="FF0000"/>
+          <w:sz w:val="20"/>
+        </w:rPr>
+        <w:t>’</w:t>
+      </w:r>
+      <w:r>
+        <w:rPr>
+          <w:bCs/>
+          <w:i/>
+          <w:color w:val="FF0000"/>
+          <w:sz w:val="20"/>
+        </w:rPr>
+        <w:t>.</w:t>
       </w:r>
     </w:p>
     <w:p>
@@ -3654,124 +3949,54 @@
           <w:right w:val="single" w:sz="4" w:space="4" w:color="auto"/>
         </w:pBdr>
         <w:rPr>
-          <w:i/>
-          <w:color w:val="FF0000"/>
-          <w:sz w:val="20"/>
-        </w:rPr>
-      </w:pPr>
-      <w:r>
-        <w:rPr>
-          <w:i/>
-          <w:color w:val="FF0000"/>
-          <w:sz w:val="20"/>
-        </w:rPr>
-        <w:t>The second milestone for the unit was making a Zork-</w:t>
-      </w:r>
-      <w:proofErr w:type="spellStart"/>
-      <w:r>
-        <w:rPr>
-          <w:i/>
-          <w:color w:val="FF0000"/>
-          <w:sz w:val="20"/>
-        </w:rPr>
-        <w:t>esque</w:t>
-      </w:r>
-      <w:proofErr w:type="spellEnd"/>
-      <w:r>
-        <w:rPr>
-          <w:i/>
-          <w:color w:val="FF0000"/>
-          <w:sz w:val="20"/>
-        </w:rPr>
-        <w:t xml:space="preserve"> CLI game (named </w:t>
-      </w:r>
-      <w:proofErr w:type="spellStart"/>
-      <w:r>
-        <w:rPr>
-          <w:i/>
-          <w:color w:val="FF0000"/>
-          <w:sz w:val="20"/>
-        </w:rPr>
-        <w:t>Zorkish</w:t>
-      </w:r>
-      <w:proofErr w:type="spellEnd"/>
-      <w:r>
-        <w:rPr>
-          <w:i/>
-          <w:color w:val="FF0000"/>
-          <w:sz w:val="20"/>
-        </w:rPr>
-        <w:t xml:space="preserve">) utilizing the concepts and ideas discussed in the first portion of the semester. My version of </w:t>
-      </w:r>
-      <w:proofErr w:type="spellStart"/>
-      <w:r>
-        <w:rPr>
-          <w:i/>
-          <w:color w:val="FF0000"/>
-          <w:sz w:val="20"/>
-        </w:rPr>
-        <w:t>Zorkish</w:t>
-      </w:r>
-      <w:proofErr w:type="spellEnd"/>
-      <w:r>
-        <w:rPr>
-          <w:i/>
-          <w:color w:val="FF0000"/>
-          <w:sz w:val="20"/>
-        </w:rPr>
-        <w:t xml:space="preserve"> utilizes an ECS (Entity Component System) and input polling system implemented in the “Composite and Component Patterns” and “Messaging Systems” Spikes respectively. The ECS implemented within my </w:t>
-      </w:r>
-      <w:proofErr w:type="spellStart"/>
-      <w:r>
-        <w:rPr>
-          <w:i/>
-          <w:color w:val="FF0000"/>
-          <w:sz w:val="20"/>
-        </w:rPr>
-        <w:t>Zorkish</w:t>
-      </w:r>
-      <w:proofErr w:type="spellEnd"/>
-      <w:r>
-        <w:rPr>
-          <w:i/>
-          <w:color w:val="FF0000"/>
-          <w:sz w:val="20"/>
-        </w:rPr>
-        <w:t xml:space="preserve"> project was built such that it’s extensible and performant enough to support hundreds of game entities containing components. The SDL2 Spikes (“Soundboard” and “Sprites and Graphics”) served as an introduction to low level graphics API’s, allowing me the tools to interact with </w:t>
-      </w:r>
-      <w:r>
-        <w:rPr>
-          <w:i/>
-          <w:color w:val="FF0000"/>
-          <w:sz w:val="20"/>
-        </w:rPr>
-        <w:t>GPUs</w:t>
-      </w:r>
-      <w:r>
-        <w:rPr>
-          <w:i/>
-          <w:color w:val="FF0000"/>
-          <w:sz w:val="20"/>
-        </w:rPr>
-        <w:t xml:space="preserve"> for parallel computing during a game / </w:t>
-      </w:r>
-      <w:proofErr w:type="gramStart"/>
-      <w:r>
-        <w:rPr>
-          <w:i/>
-          <w:color w:val="FF0000"/>
-          <w:sz w:val="20"/>
-        </w:rPr>
-        <w:t>engines</w:t>
-      </w:r>
-      <w:proofErr w:type="gramEnd"/>
-      <w:r>
-        <w:rPr>
-          <w:i/>
-          <w:color w:val="FF0000"/>
-          <w:sz w:val="20"/>
-        </w:rPr>
-        <w:t xml:space="preserve"> runtime.</w:t>
+          <w:bCs/>
+          <w:i/>
+          <w:color w:val="FF0000"/>
+          <w:sz w:val="20"/>
+        </w:rPr>
+      </w:pPr>
+    </w:p>
+    <w:p/>
+    <w:p>
+      <w:pPr>
+        <w:pStyle w:val="Heading2"/>
+      </w:pPr>
+      <w:r>
+        <w:t>ILO 2: Implementation</w:t>
+      </w:r>
+    </w:p>
+    <w:p>
+      <w:pPr>
+        <w:tabs>
+          <w:tab w:val="left" w:pos="1477"/>
+        </w:tabs>
+        <w:rPr>
+          <w:i/>
+          <w:iCs/>
+          <w:color w:val="808080" w:themeColor="text1" w:themeTint="7F"/>
+          <w:sz w:val="20"/>
+          <w:szCs w:val="20"/>
+        </w:rPr>
+      </w:pPr>
+      <w:r>
+        <w:rPr>
+          <w:i/>
+          <w:iCs/>
+          <w:color w:val="808080" w:themeColor="text1" w:themeTint="7F"/>
+          <w:sz w:val="20"/>
+          <w:szCs w:val="20"/>
+        </w:rPr>
+        <w:t>Create games that utilise and demonstrate game engine component functionality, including the implementation of components that encapsulate specific low-level APIs</w:t>
+      </w:r>
+      <w:r>
+        <w:rPr>
+          <w:i/>
+          <w:iCs/>
+          <w:color w:val="808080" w:themeColor="text1" w:themeTint="7F"/>
+          <w:sz w:val="20"/>
+          <w:szCs w:val="20"/>
+        </w:rPr>
+        <w:t xml:space="preserve">. </w:t>
       </w:r>
     </w:p>
     <w:p>
@@ -3809,8 +4034,720 @@
           <w:color w:val="FF0000"/>
           <w:sz w:val="20"/>
         </w:rPr>
-        <w:t>Both the SDL2 knowledge and ECS were implemented within my custom project. TOTOTOTOTOOTTOTOTOTOTOTOTOTOTOTOTOTOTOTOTOTOTOTOTOTOTOTOTOTOTOTOTO</w:t>
-      </w:r>
+        <w:t>The second milestone for the unit was making a Zork-</w:t>
+      </w:r>
+      <w:proofErr w:type="spellStart"/>
+      <w:r>
+        <w:rPr>
+          <w:i/>
+          <w:color w:val="FF0000"/>
+          <w:sz w:val="20"/>
+        </w:rPr>
+        <w:t>esque</w:t>
+      </w:r>
+      <w:proofErr w:type="spellEnd"/>
+      <w:r>
+        <w:rPr>
+          <w:i/>
+          <w:color w:val="FF0000"/>
+          <w:sz w:val="20"/>
+        </w:rPr>
+        <w:t xml:space="preserve"> CLI game (</w:t>
+      </w:r>
+      <w:r>
+        <w:rPr>
+          <w:i/>
+          <w:color w:val="FF0000"/>
+          <w:sz w:val="20"/>
+        </w:rPr>
+        <w:t>titled</w:t>
+      </w:r>
+      <w:r>
+        <w:rPr>
+          <w:i/>
+          <w:color w:val="FF0000"/>
+          <w:sz w:val="20"/>
+        </w:rPr>
+        <w:t xml:space="preserve"> </w:t>
+      </w:r>
+      <w:proofErr w:type="spellStart"/>
+      <w:r>
+        <w:rPr>
+          <w:i/>
+          <w:color w:val="FF0000"/>
+          <w:sz w:val="20"/>
+        </w:rPr>
+        <w:t>Zorkish</w:t>
+      </w:r>
+      <w:proofErr w:type="spellEnd"/>
+      <w:r>
+        <w:rPr>
+          <w:i/>
+          <w:color w:val="FF0000"/>
+          <w:sz w:val="20"/>
+        </w:rPr>
+        <w:t xml:space="preserve">) utilizing the concepts and ideas discussed in the first portion of the semester. My version of </w:t>
+      </w:r>
+      <w:proofErr w:type="spellStart"/>
+      <w:r>
+        <w:rPr>
+          <w:i/>
+          <w:color w:val="FF0000"/>
+          <w:sz w:val="20"/>
+        </w:rPr>
+        <w:t>Zorkish</w:t>
+      </w:r>
+      <w:proofErr w:type="spellEnd"/>
+      <w:r>
+        <w:rPr>
+          <w:i/>
+          <w:color w:val="FF0000"/>
+          <w:sz w:val="20"/>
+        </w:rPr>
+        <w:t xml:space="preserve"> </w:t>
+      </w:r>
+      <w:r>
+        <w:rPr>
+          <w:i/>
+          <w:color w:val="FF0000"/>
+          <w:sz w:val="20"/>
+        </w:rPr>
+        <w:t>implements</w:t>
+      </w:r>
+      <w:r>
+        <w:rPr>
+          <w:i/>
+          <w:color w:val="FF0000"/>
+          <w:sz w:val="20"/>
+        </w:rPr>
+        <w:t xml:space="preserve"> an ECS (Entity Component System) and input polling system implemented in the “Composite and Component Patterns” and “Messaging Systems” Spikes respectively. The ECS implemented within my </w:t>
+      </w:r>
+      <w:proofErr w:type="spellStart"/>
+      <w:r>
+        <w:rPr>
+          <w:i/>
+          <w:color w:val="FF0000"/>
+          <w:sz w:val="20"/>
+        </w:rPr>
+        <w:t>Zorkish</w:t>
+      </w:r>
+      <w:proofErr w:type="spellEnd"/>
+      <w:r>
+        <w:rPr>
+          <w:i/>
+          <w:color w:val="FF0000"/>
+          <w:sz w:val="20"/>
+        </w:rPr>
+        <w:t xml:space="preserve"> project was built such that it’s extensible and performant enough to support hundreds of game entities containing components. The SDL2 Spikes (“Soundboard” and “Sprites and Graphics”) served as an introduction to low level graphics API’s, allowing me the tools to interact with </w:t>
+      </w:r>
+      <w:r>
+        <w:rPr>
+          <w:i/>
+          <w:color w:val="FF0000"/>
+          <w:sz w:val="20"/>
+        </w:rPr>
+        <w:t>GPUs</w:t>
+      </w:r>
+      <w:r>
+        <w:rPr>
+          <w:i/>
+          <w:color w:val="FF0000"/>
+          <w:sz w:val="20"/>
+        </w:rPr>
+        <w:t xml:space="preserve"> for parallel computing during a game / engines</w:t>
+      </w:r>
+      <w:r>
+        <w:rPr>
+          <w:i/>
+          <w:color w:val="FF0000"/>
+          <w:sz w:val="20"/>
+        </w:rPr>
+        <w:t>’</w:t>
+      </w:r>
+      <w:r>
+        <w:rPr>
+          <w:i/>
+          <w:color w:val="FF0000"/>
+          <w:sz w:val="20"/>
+        </w:rPr>
+        <w:t xml:space="preserve"> runtime.</w:t>
+      </w:r>
+    </w:p>
+    <w:p>
+      <w:pPr>
+        <w:pBdr>
+          <w:top w:val="single" w:sz="4" w:space="1" w:color="auto"/>
+          <w:left w:val="single" w:sz="4" w:space="4" w:color="auto"/>
+          <w:bottom w:val="single" w:sz="4" w:space="1" w:color="auto"/>
+          <w:right w:val="single" w:sz="4" w:space="4" w:color="auto"/>
+        </w:pBdr>
+        <w:rPr>
+          <w:i/>
+          <w:color w:val="FF0000"/>
+          <w:sz w:val="20"/>
+        </w:rPr>
+      </w:pPr>
+    </w:p>
+    <w:p>
+      <w:pPr>
+        <w:pBdr>
+          <w:top w:val="single" w:sz="4" w:space="1" w:color="auto"/>
+          <w:left w:val="single" w:sz="4" w:space="4" w:color="auto"/>
+          <w:bottom w:val="single" w:sz="4" w:space="1" w:color="auto"/>
+          <w:right w:val="single" w:sz="4" w:space="4" w:color="auto"/>
+        </w:pBdr>
+        <w:rPr>
+          <w:i/>
+          <w:color w:val="FF0000"/>
+          <w:sz w:val="20"/>
+        </w:rPr>
+      </w:pPr>
+      <w:r>
+        <w:rPr>
+          <w:i/>
+          <w:color w:val="FF0000"/>
+          <w:sz w:val="20"/>
+        </w:rPr>
+        <w:t>My understanding of</w:t>
+      </w:r>
+      <w:r>
+        <w:rPr>
+          <w:i/>
+          <w:color w:val="FF0000"/>
+          <w:sz w:val="20"/>
+        </w:rPr>
+        <w:t xml:space="preserve"> SDL2 and</w:t>
+      </w:r>
+      <w:r>
+        <w:rPr>
+          <w:i/>
+          <w:color w:val="FF0000"/>
+          <w:sz w:val="20"/>
+        </w:rPr>
+        <w:t xml:space="preserve"> Entity Component Systems</w:t>
+      </w:r>
+      <w:r>
+        <w:rPr>
+          <w:i/>
+          <w:color w:val="FF0000"/>
+          <w:sz w:val="20"/>
+        </w:rPr>
+        <w:t xml:space="preserve"> </w:t>
+      </w:r>
+      <w:r>
+        <w:rPr>
+          <w:i/>
+          <w:color w:val="FF0000"/>
+          <w:sz w:val="20"/>
+        </w:rPr>
+        <w:t>can be seen in my ‘Custom Project’ and ‘Custom Project Plan’</w:t>
+      </w:r>
+      <w:r>
+        <w:rPr>
+          <w:i/>
+          <w:color w:val="FF0000"/>
+          <w:sz w:val="20"/>
+        </w:rPr>
+        <w:t>.</w:t>
+      </w:r>
+      <w:r>
+        <w:rPr>
+          <w:i/>
+          <w:color w:val="FF0000"/>
+          <w:sz w:val="20"/>
+        </w:rPr>
+        <w:t xml:space="preserve"> </w:t>
+      </w:r>
+      <w:r>
+        <w:rPr>
+          <w:i/>
+          <w:color w:val="FF0000"/>
+          <w:sz w:val="20"/>
+        </w:rPr>
+        <w:t>The architecture seen here a</w:t>
+      </w:r>
+      <w:r>
+        <w:rPr>
+          <w:i/>
+          <w:color w:val="FF0000"/>
+          <w:sz w:val="20"/>
+        </w:rPr>
+        <w:t>llow</w:t>
+      </w:r>
+      <w:r>
+        <w:rPr>
+          <w:i/>
+          <w:color w:val="FF0000"/>
+          <w:sz w:val="20"/>
+        </w:rPr>
+        <w:t>s</w:t>
+      </w:r>
+      <w:r>
+        <w:rPr>
+          <w:i/>
+          <w:color w:val="FF0000"/>
+          <w:sz w:val="20"/>
+        </w:rPr>
+        <w:t xml:space="preserve"> for rapid prototyping of ideas and quick iteration on decoupled, modular subsystems.</w:t>
+      </w:r>
+      <w:r>
+        <w:rPr>
+          <w:i/>
+          <w:color w:val="FF0000"/>
+          <w:sz w:val="20"/>
+        </w:rPr>
+        <w:t xml:space="preserve"> Additionally, many of these components and systems implemented within my ‘Custom Project’ contain SDL data structures and Rendering operations specific to the Low-Level Graphics API.</w:t>
+      </w:r>
+    </w:p>
+    <w:p>
+      <w:pPr>
+        <w:pBdr>
+          <w:top w:val="single" w:sz="4" w:space="1" w:color="auto"/>
+          <w:left w:val="single" w:sz="4" w:space="4" w:color="auto"/>
+          <w:bottom w:val="single" w:sz="4" w:space="1" w:color="auto"/>
+          <w:right w:val="single" w:sz="4" w:space="4" w:color="auto"/>
+        </w:pBdr>
+        <w:rPr>
+          <w:i/>
+          <w:color w:val="FF0000"/>
+          <w:sz w:val="20"/>
+        </w:rPr>
+      </w:pPr>
+    </w:p>
+    <w:p/>
+    <w:p/>
+    <w:p/>
+    <w:p/>
+    <w:p/>
+    <w:p>
+      <w:pPr>
+        <w:pStyle w:val="Heading2"/>
+      </w:pPr>
+      <w:r>
+        <w:t xml:space="preserve">ILO 3: </w:t>
+      </w:r>
+      <w:r>
+        <w:t>Performance</w:t>
+      </w:r>
+    </w:p>
+    <w:p>
+      <w:pPr>
+        <w:tabs>
+          <w:tab w:val="left" w:pos="1477"/>
+        </w:tabs>
+        <w:rPr>
+          <w:i/>
+          <w:iCs/>
+          <w:color w:val="808080" w:themeColor="text1" w:themeTint="7F"/>
+          <w:sz w:val="20"/>
+          <w:szCs w:val="20"/>
+        </w:rPr>
+      </w:pPr>
+      <w:r>
+        <w:rPr>
+          <w:i/>
+          <w:iCs/>
+          <w:color w:val="808080" w:themeColor="text1" w:themeTint="7F"/>
+          <w:sz w:val="20"/>
+          <w:szCs w:val="20"/>
+        </w:rPr>
+        <w:t xml:space="preserve">Explain and illustrate the role of data structures and patterns in game </w:t>
+      </w:r>
+      <w:r>
+        <w:rPr>
+          <w:i/>
+          <w:iCs/>
+          <w:color w:val="808080" w:themeColor="text1" w:themeTint="7F"/>
+          <w:sz w:val="20"/>
+          <w:szCs w:val="20"/>
+        </w:rPr>
+        <w:t>programming and</w:t>
+      </w:r>
+      <w:r>
+        <w:rPr>
+          <w:i/>
+          <w:iCs/>
+          <w:color w:val="808080" w:themeColor="text1" w:themeTint="7F"/>
+          <w:sz w:val="20"/>
+          <w:szCs w:val="20"/>
+        </w:rPr>
+        <w:t xml:space="preserve"> rationalise the selection of these for the development of a specified game scenario.</w:t>
+      </w:r>
+    </w:p>
+    <w:p>
+      <w:pPr>
+        <w:pBdr>
+          <w:top w:val="single" w:sz="4" w:space="1" w:color="auto"/>
+          <w:left w:val="single" w:sz="4" w:space="4" w:color="auto"/>
+          <w:bottom w:val="single" w:sz="4" w:space="1" w:color="auto"/>
+          <w:right w:val="single" w:sz="4" w:space="4" w:color="auto"/>
+        </w:pBdr>
+        <w:rPr>
+          <w:i/>
+          <w:color w:val="FF0000"/>
+          <w:sz w:val="20"/>
+        </w:rPr>
+      </w:pPr>
+    </w:p>
+    <w:p>
+      <w:pPr>
+        <w:pBdr>
+          <w:top w:val="single" w:sz="4" w:space="1" w:color="auto"/>
+          <w:left w:val="single" w:sz="4" w:space="4" w:color="auto"/>
+          <w:bottom w:val="single" w:sz="4" w:space="1" w:color="auto"/>
+          <w:right w:val="single" w:sz="4" w:space="4" w:color="auto"/>
+        </w:pBdr>
+        <w:rPr>
+          <w:i/>
+          <w:color w:val="FF0000"/>
+          <w:sz w:val="20"/>
+        </w:rPr>
+      </w:pPr>
+      <w:r>
+        <w:rPr>
+          <w:i/>
+          <w:color w:val="FF0000"/>
+          <w:sz w:val="20"/>
+        </w:rPr>
+        <w:t xml:space="preserve">Performance and optimizations are important for games as if ignored, will most likely lead to an unplayable experience for the user. All the core runtime code (input </w:t>
+      </w:r>
+      <w:r>
+        <w:rPr>
+          <w:i/>
+          <w:color w:val="FF0000"/>
+          <w:sz w:val="20"/>
+        </w:rPr>
+        <w:sym w:font="Wingdings" w:char="F0E0"/>
+      </w:r>
+      <w:r>
+        <w:rPr>
+          <w:i/>
+          <w:color w:val="FF0000"/>
+          <w:sz w:val="20"/>
+        </w:rPr>
+        <w:t xml:space="preserve"> update </w:t>
+      </w:r>
+      <w:r>
+        <w:rPr>
+          <w:i/>
+          <w:color w:val="FF0000"/>
+          <w:sz w:val="20"/>
+        </w:rPr>
+        <w:sym w:font="Wingdings" w:char="F0E0"/>
+      </w:r>
+      <w:r>
+        <w:rPr>
+          <w:i/>
+          <w:color w:val="FF0000"/>
+          <w:sz w:val="20"/>
+        </w:rPr>
+        <w:t xml:space="preserve"> render)</w:t>
+      </w:r>
+      <w:r>
+        <w:rPr>
+          <w:i/>
+          <w:color w:val="FF0000"/>
+          <w:sz w:val="20"/>
+        </w:rPr>
+        <w:t xml:space="preserve"> must have a maximum compute time less than the users desired framerate. Spikes 07</w:t>
+      </w:r>
+      <w:r>
+        <w:rPr>
+          <w:i/>
+          <w:color w:val="FF0000"/>
+          <w:sz w:val="20"/>
+        </w:rPr>
+        <w:t xml:space="preserve"> – ‘</w:t>
+      </w:r>
+      <w:r>
+        <w:rPr>
+          <w:i/>
+          <w:color w:val="FF0000"/>
+          <w:sz w:val="20"/>
+        </w:rPr>
+        <w:t xml:space="preserve">Performance Measurement’ and </w:t>
+      </w:r>
+      <w:r>
+        <w:rPr>
+          <w:i/>
+          <w:color w:val="FF0000"/>
+          <w:sz w:val="20"/>
+        </w:rPr>
+        <w:br/>
+      </w:r>
+      <w:r>
+        <w:rPr>
+          <w:i/>
+          <w:color w:val="FF0000"/>
+          <w:sz w:val="20"/>
+        </w:rPr>
+        <w:t>24</w:t>
+      </w:r>
+      <w:r>
+        <w:rPr>
+          <w:i/>
+          <w:color w:val="FF0000"/>
+          <w:sz w:val="20"/>
+        </w:rPr>
+        <w:t xml:space="preserve"> – ‘</w:t>
+      </w:r>
+      <w:r>
+        <w:rPr>
+          <w:i/>
+          <w:color w:val="FF0000"/>
+          <w:sz w:val="20"/>
+        </w:rPr>
+        <w:t xml:space="preserve">Profiling Performance and Optimizations’ directly involved measuring the performance of functions and algorithms whilst effectively communicating </w:t>
+      </w:r>
+      <w:r>
+        <w:rPr>
+          <w:i/>
+          <w:color w:val="FF0000"/>
+          <w:sz w:val="20"/>
+        </w:rPr>
+        <w:t>my findings</w:t>
+      </w:r>
+      <w:r>
+        <w:rPr>
+          <w:i/>
+          <w:color w:val="FF0000"/>
+          <w:sz w:val="20"/>
+        </w:rPr>
+        <w:t xml:space="preserve">. </w:t>
+      </w:r>
+      <w:r>
+        <w:rPr>
+          <w:i/>
+          <w:color w:val="FF0000"/>
+          <w:sz w:val="20"/>
+        </w:rPr>
+        <w:br/>
+      </w:r>
+      <w:r>
+        <w:rPr>
+          <w:i/>
+          <w:color w:val="FF0000"/>
+          <w:sz w:val="20"/>
+        </w:rPr>
+        <w:br/>
+        <w:t xml:space="preserve">Task 07 – ‘Performance Measurement’ </w:t>
+      </w:r>
+      <w:r>
+        <w:rPr>
+          <w:i/>
+          <w:color w:val="FF0000"/>
+          <w:sz w:val="20"/>
+        </w:rPr>
+        <w:t xml:space="preserve">analyses </w:t>
+      </w:r>
+      <w:r>
+        <w:rPr>
+          <w:i/>
+          <w:color w:val="FF0000"/>
+          <w:sz w:val="20"/>
+        </w:rPr>
+        <w:t xml:space="preserve">and discusses the initial overhead and per-iteration cost of three unique data-structures </w:t>
+      </w:r>
+      <w:r>
+        <w:rPr>
+          <w:i/>
+          <w:color w:val="FF0000"/>
+          <w:sz w:val="20"/>
+        </w:rPr>
+        <w:t>frequently</w:t>
+      </w:r>
+      <w:r>
+        <w:rPr>
+          <w:i/>
+          <w:color w:val="FF0000"/>
+          <w:sz w:val="20"/>
+        </w:rPr>
+        <w:t xml:space="preserve"> seen in game</w:t>
+      </w:r>
+      <w:r>
+        <w:rPr>
+          <w:i/>
+          <w:color w:val="FF0000"/>
+          <w:sz w:val="20"/>
+        </w:rPr>
+        <w:t>s</w:t>
+      </w:r>
+      <w:r>
+        <w:rPr>
+          <w:i/>
+          <w:color w:val="FF0000"/>
+          <w:sz w:val="20"/>
+        </w:rPr>
+        <w:t xml:space="preserve"> /</w:t>
+      </w:r>
+      <w:r>
+        <w:rPr>
+          <w:i/>
+          <w:color w:val="FF0000"/>
+          <w:sz w:val="20"/>
+        </w:rPr>
+        <w:t xml:space="preserve"> game engines</w:t>
+      </w:r>
+      <w:r>
+        <w:rPr>
+          <w:i/>
+          <w:color w:val="FF0000"/>
+          <w:sz w:val="20"/>
+        </w:rPr>
+        <w:t xml:space="preserve">. </w:t>
+      </w:r>
+      <w:r>
+        <w:rPr>
+          <w:i/>
+          <w:color w:val="FF0000"/>
+          <w:sz w:val="20"/>
+        </w:rPr>
+        <w:t xml:space="preserve">From this I </w:t>
+      </w:r>
+      <w:r>
+        <w:rPr>
+          <w:i/>
+          <w:color w:val="FF0000"/>
+          <w:sz w:val="20"/>
+        </w:rPr>
+        <w:t xml:space="preserve">now understand </w:t>
+      </w:r>
+      <w:r>
+        <w:rPr>
+          <w:i/>
+          <w:color w:val="FF0000"/>
+          <w:sz w:val="20"/>
+        </w:rPr>
+        <w:t>the appropriate use-cases for multiple data-structures, the pros and cons associated with each data structure and how to conduct rudimentary performance testing on general data-structures.</w:t>
+      </w:r>
+      <w:r>
+        <w:rPr>
+          <w:i/>
+          <w:color w:val="FF0000"/>
+          <w:sz w:val="20"/>
+        </w:rPr>
+        <w:t xml:space="preserve"> This task gave me insight into how the Standard Template Library architects their own data structures and allowed me to use these containers more effectively.</w:t>
+      </w:r>
+      <w:r>
+        <w:rPr>
+          <w:i/>
+          <w:color w:val="FF0000"/>
+          <w:sz w:val="20"/>
+        </w:rPr>
+        <w:br/>
+      </w:r>
+      <w:r>
+        <w:rPr>
+          <w:i/>
+          <w:color w:val="FF0000"/>
+          <w:sz w:val="20"/>
+        </w:rPr>
+        <w:br/>
+        <w:t>Expanding on this was Task 24 – ‘Profiling, Performance &amp; Optimizations’, in which I learnt to measure and analyse functions and larger sets of code in the form of an AABB collision detection system. This task allowed me to research and understand the processes behind third-party</w:t>
+      </w:r>
+      <w:r>
+        <w:rPr>
+          <w:i/>
+          <w:color w:val="FF0000"/>
+          <w:sz w:val="20"/>
+        </w:rPr>
+        <w:t xml:space="preserve"> / </w:t>
+      </w:r>
+      <w:r>
+        <w:rPr>
+          <w:i/>
+          <w:color w:val="FF0000"/>
+          <w:sz w:val="20"/>
+        </w:rPr>
+        <w:t xml:space="preserve">in-code profiling and </w:t>
+      </w:r>
+      <w:r>
+        <w:rPr>
+          <w:i/>
+          <w:color w:val="FF0000"/>
+          <w:sz w:val="20"/>
+        </w:rPr>
+        <w:t xml:space="preserve">program </w:t>
+      </w:r>
+      <w:r>
+        <w:rPr>
+          <w:i/>
+          <w:color w:val="FF0000"/>
+          <w:sz w:val="20"/>
+        </w:rPr>
+        <w:t>optimizatio</w:t>
+      </w:r>
+      <w:r>
+        <w:rPr>
+          <w:i/>
+          <w:color w:val="FF0000"/>
+          <w:sz w:val="20"/>
+        </w:rPr>
+        <w:t>n. Whilst researching Task 15 – ‘SDL2 Concepts’, I was able to gain an understanding surrounding additional API specific render-flags and system calls which granted measurable performance improvements in the context of games.</w:t>
+      </w:r>
+      <w:r>
+        <w:rPr>
+          <w:i/>
+          <w:color w:val="FF0000"/>
+          <w:sz w:val="20"/>
+        </w:rPr>
+        <w:br/>
+      </w:r>
+      <w:r>
+        <w:rPr>
+          <w:i/>
+          <w:color w:val="FF0000"/>
+          <w:sz w:val="20"/>
+        </w:rPr>
+        <w:br/>
+        <w:t xml:space="preserve">These three tasks </w:t>
+      </w:r>
+      <w:r>
+        <w:rPr>
+          <w:i/>
+          <w:color w:val="FF0000"/>
+          <w:sz w:val="20"/>
+        </w:rPr>
+        <w:t xml:space="preserve">have heavily influenced all of my proceeding work. My ‘Custom Project Plan’ and ‘Custom Project’ display a marked distinction between my past use of data structures and my use of them today. I have a basic understanding of cache coherency and data abstraction and am able to construct custom data structures when </w:t>
+      </w:r>
+      <w:proofErr w:type="gramStart"/>
+      <w:r>
+        <w:rPr>
+          <w:i/>
+          <w:color w:val="FF0000"/>
+          <w:sz w:val="20"/>
+        </w:rPr>
+        <w:t>necessary</w:t>
+      </w:r>
+      <w:proofErr w:type="gramEnd"/>
+      <w:r>
+        <w:rPr>
+          <w:i/>
+          <w:color w:val="FF0000"/>
+          <w:sz w:val="20"/>
+        </w:rPr>
+        <w:t xml:space="preserve"> in order to optimize performance.</w:t>
+      </w:r>
+    </w:p>
+    <w:p>
+      <w:pPr>
+        <w:pBdr>
+          <w:top w:val="single" w:sz="4" w:space="1" w:color="auto"/>
+          <w:left w:val="single" w:sz="4" w:space="4" w:color="auto"/>
+          <w:bottom w:val="single" w:sz="4" w:space="1" w:color="auto"/>
+          <w:right w:val="single" w:sz="4" w:space="4" w:color="auto"/>
+        </w:pBdr>
+        <w:rPr>
+          <w:i/>
+          <w:color w:val="FF0000"/>
+          <w:sz w:val="20"/>
+        </w:rPr>
+      </w:pPr>
+    </w:p>
+    <w:p>
+      <w:pPr>
+        <w:pStyle w:val="Heading2"/>
+      </w:pPr>
     </w:p>
     <w:p/>
     <w:p/>
@@ -3818,16 +4755,25 @@
     <w:p/>
     <w:p/>
     <w:p/>
+    <w:p/>
+    <w:p/>
+    <w:p/>
+    <w:p/>
+    <w:p/>
+    <w:p/>
+    <w:p/>
+    <w:p/>
+    <w:p/>
     <w:p>
       <w:pPr>
         <w:pStyle w:val="Heading2"/>
       </w:pPr>
       <w:r>
         <w:lastRenderedPageBreak/>
-        <w:t xml:space="preserve">ILO 3: </w:t>
-      </w:r>
-      <w:r>
-        <w:t>Performance</w:t>
+        <w:t xml:space="preserve">ILO 4: </w:t>
+      </w:r>
+      <w:r>
+        <w:t>Maintenance</w:t>
       </w:r>
     </w:p>
     <w:p>
@@ -3871,7 +4817,1058 @@
           <w:sz w:val="20"/>
           <w:szCs w:val="20"/>
         </w:rPr>
-        <w:t xml:space="preserve"> rationalise the selection of these for the development of a specified game scenario.</w:t>
+        <w:t xml:space="preserve"> rationalise the selection of these for the development of a specified game scenario. </w:t>
+      </w:r>
+    </w:p>
+    <w:p>
+      <w:pPr>
+        <w:pBdr>
+          <w:top w:val="single" w:sz="4" w:space="1" w:color="auto"/>
+          <w:left w:val="single" w:sz="4" w:space="4" w:color="auto"/>
+          <w:bottom w:val="single" w:sz="4" w:space="1" w:color="auto"/>
+          <w:right w:val="single" w:sz="4" w:space="4" w:color="auto"/>
+        </w:pBdr>
+        <w:rPr>
+          <w:i/>
+          <w:color w:val="FF0000"/>
+          <w:sz w:val="20"/>
+        </w:rPr>
+      </w:pPr>
+    </w:p>
+    <w:p>
+      <w:pPr>
+        <w:pBdr>
+          <w:top w:val="single" w:sz="4" w:space="1" w:color="auto"/>
+          <w:left w:val="single" w:sz="4" w:space="4" w:color="auto"/>
+          <w:bottom w:val="single" w:sz="4" w:space="1" w:color="auto"/>
+          <w:right w:val="single" w:sz="4" w:space="4" w:color="auto"/>
+        </w:pBdr>
+        <w:rPr>
+          <w:i/>
+          <w:color w:val="FF0000"/>
+          <w:sz w:val="20"/>
+        </w:rPr>
+      </w:pPr>
+      <w:r>
+        <w:rPr>
+          <w:i/>
+          <w:color w:val="FF0000"/>
+          <w:sz w:val="20"/>
+        </w:rPr>
+        <w:t xml:space="preserve">The way data is stored and managed throughout the lifetime of a game will heavily influence the performance of the game as-well </w:t>
+      </w:r>
+      <w:r>
+        <w:rPr>
+          <w:i/>
+          <w:color w:val="FF0000"/>
+          <w:sz w:val="20"/>
+        </w:rPr>
+        <w:t>as the</w:t>
+      </w:r>
+      <w:r>
+        <w:rPr>
+          <w:i/>
+          <w:color w:val="FF0000"/>
+          <w:sz w:val="20"/>
+        </w:rPr>
+        <w:t xml:space="preserve"> scalability and maintainability</w:t>
+      </w:r>
+      <w:r>
+        <w:rPr>
+          <w:i/>
+          <w:color w:val="FF0000"/>
+          <w:sz w:val="20"/>
+        </w:rPr>
+        <w:t xml:space="preserve"> of its codebase</w:t>
+      </w:r>
+      <w:r>
+        <w:rPr>
+          <w:i/>
+          <w:color w:val="FF0000"/>
+          <w:sz w:val="20"/>
+        </w:rPr>
+        <w:t xml:space="preserve">. Task 06 – ‘Data Structure Basics’ introduced some core C++ data structures and useful </w:t>
+      </w:r>
+      <w:r>
+        <w:rPr>
+          <w:i/>
+          <w:color w:val="FF0000"/>
+          <w:sz w:val="20"/>
+        </w:rPr>
+        <w:t xml:space="preserve">Standard Template </w:t>
+      </w:r>
+      <w:r>
+        <w:rPr>
+          <w:i/>
+          <w:color w:val="FF0000"/>
+          <w:sz w:val="20"/>
+        </w:rPr>
+        <w:t xml:space="preserve">data structures such as </w:t>
+      </w:r>
+      <w:r>
+        <w:rPr>
+          <w:i/>
+          <w:color w:val="FF0000"/>
+          <w:sz w:val="20"/>
+        </w:rPr>
+        <w:t>V</w:t>
+      </w:r>
+      <w:r>
+        <w:rPr>
+          <w:i/>
+          <w:color w:val="FF0000"/>
+          <w:sz w:val="20"/>
+        </w:rPr>
+        <w:t xml:space="preserve">ectors, </w:t>
+      </w:r>
+      <w:r>
+        <w:rPr>
+          <w:i/>
+          <w:color w:val="FF0000"/>
+          <w:sz w:val="20"/>
+        </w:rPr>
+        <w:t>S</w:t>
+      </w:r>
+      <w:r>
+        <w:rPr>
+          <w:i/>
+          <w:color w:val="FF0000"/>
+          <w:sz w:val="20"/>
+        </w:rPr>
+        <w:t>tacks</w:t>
+      </w:r>
+      <w:r>
+        <w:rPr>
+          <w:i/>
+          <w:color w:val="FF0000"/>
+          <w:sz w:val="20"/>
+        </w:rPr>
+        <w:t xml:space="preserve">, </w:t>
+      </w:r>
+      <w:r>
+        <w:rPr>
+          <w:i/>
+          <w:color w:val="FF0000"/>
+          <w:sz w:val="20"/>
+        </w:rPr>
+        <w:t>Q</w:t>
+      </w:r>
+      <w:r>
+        <w:rPr>
+          <w:i/>
+          <w:color w:val="FF0000"/>
+          <w:sz w:val="20"/>
+        </w:rPr>
+        <w:t xml:space="preserve">ueues </w:t>
+      </w:r>
+      <w:r>
+        <w:rPr>
+          <w:i/>
+          <w:color w:val="FF0000"/>
+          <w:sz w:val="20"/>
+        </w:rPr>
+        <w:t>and</w:t>
+      </w:r>
+      <w:r>
+        <w:rPr>
+          <w:i/>
+          <w:color w:val="FF0000"/>
+          <w:sz w:val="20"/>
+        </w:rPr>
+        <w:t xml:space="preserve"> </w:t>
+      </w:r>
+      <w:r>
+        <w:rPr>
+          <w:i/>
+          <w:color w:val="FF0000"/>
+          <w:sz w:val="20"/>
+        </w:rPr>
+        <w:t>L</w:t>
+      </w:r>
+      <w:r>
+        <w:rPr>
+          <w:i/>
+          <w:color w:val="FF0000"/>
+          <w:sz w:val="20"/>
+        </w:rPr>
+        <w:t>ists. Each of these structures were analysed and their useful features demonstrated.</w:t>
+      </w:r>
+      <w:r>
+        <w:rPr>
+          <w:i/>
+          <w:color w:val="FF0000"/>
+          <w:sz w:val="20"/>
+        </w:rPr>
+        <w:t xml:space="preserve"> </w:t>
+      </w:r>
+      <w:r>
+        <w:rPr>
+          <w:i/>
+          <w:color w:val="FF0000"/>
+          <w:sz w:val="20"/>
+        </w:rPr>
+        <w:t xml:space="preserve">A second analysis was conducted in the following Task 07 – </w:t>
+      </w:r>
+      <w:r>
+        <w:rPr>
+          <w:i/>
+          <w:color w:val="FF0000"/>
+          <w:sz w:val="20"/>
+        </w:rPr>
+        <w:t xml:space="preserve">‘Performance Measurement’ </w:t>
+      </w:r>
+      <w:r>
+        <w:rPr>
+          <w:i/>
+          <w:color w:val="FF0000"/>
+          <w:sz w:val="20"/>
+        </w:rPr>
+        <w:t xml:space="preserve">however this was under the lens of performance </w:t>
+      </w:r>
+      <w:r>
+        <w:rPr>
+          <w:i/>
+          <w:color w:val="FF0000"/>
+          <w:sz w:val="20"/>
+        </w:rPr>
+        <w:t>(discussed above).</w:t>
+      </w:r>
+      <w:r>
+        <w:rPr>
+          <w:i/>
+          <w:color w:val="FF0000"/>
+          <w:sz w:val="20"/>
+        </w:rPr>
+        <w:br/>
+      </w:r>
+    </w:p>
+    <w:p>
+      <w:pPr>
+        <w:pBdr>
+          <w:top w:val="single" w:sz="4" w:space="1" w:color="auto"/>
+          <w:left w:val="single" w:sz="4" w:space="4" w:color="auto"/>
+          <w:bottom w:val="single" w:sz="4" w:space="1" w:color="auto"/>
+          <w:right w:val="single" w:sz="4" w:space="4" w:color="auto"/>
+        </w:pBdr>
+        <w:rPr>
+          <w:i/>
+          <w:color w:val="FF0000"/>
+          <w:sz w:val="20"/>
+        </w:rPr>
+      </w:pPr>
+      <w:r>
+        <w:rPr>
+          <w:i/>
+          <w:color w:val="FF0000"/>
+          <w:sz w:val="20"/>
+        </w:rPr>
+        <w:t>Furthering my knowledge of data structures was Task 09 – ‘Game Data Structures’ and Task 11 – ‘Game Data from Graphs</w:t>
+      </w:r>
+      <w:r>
+        <w:rPr>
+          <w:i/>
+          <w:color w:val="FF0000"/>
+          <w:sz w:val="20"/>
+        </w:rPr>
+        <w:t>’</w:t>
+      </w:r>
+      <w:r>
+        <w:rPr>
+          <w:i/>
+          <w:color w:val="FF0000"/>
+          <w:sz w:val="20"/>
+        </w:rPr>
+        <w:t xml:space="preserve">. The former of which applied </w:t>
+      </w:r>
+      <w:r>
+        <w:rPr>
+          <w:i/>
+          <w:color w:val="FF0000"/>
+          <w:sz w:val="20"/>
+        </w:rPr>
+        <w:t xml:space="preserve">Tasks 06 &amp; 07 </w:t>
+      </w:r>
+      <w:r>
+        <w:rPr>
+          <w:i/>
+          <w:color w:val="FF0000"/>
+          <w:sz w:val="20"/>
+        </w:rPr>
+        <w:t xml:space="preserve">and </w:t>
+      </w:r>
+      <w:r>
+        <w:rPr>
+          <w:i/>
+          <w:color w:val="FF0000"/>
+          <w:sz w:val="20"/>
+        </w:rPr>
+        <w:t xml:space="preserve">had </w:t>
+      </w:r>
+      <w:r>
+        <w:rPr>
+          <w:i/>
+          <w:color w:val="FF0000"/>
+          <w:sz w:val="20"/>
+        </w:rPr>
+        <w:t xml:space="preserve">me to choose the appropriate solution for an inventory system before implementation. This </w:t>
+      </w:r>
+      <w:r>
+        <w:rPr>
+          <w:i/>
+          <w:color w:val="FF0000"/>
+          <w:sz w:val="20"/>
+        </w:rPr>
+        <w:t>led</w:t>
+      </w:r>
+      <w:r>
+        <w:rPr>
+          <w:i/>
+          <w:color w:val="FF0000"/>
+          <w:sz w:val="20"/>
+        </w:rPr>
+        <w:t xml:space="preserve"> me</w:t>
+      </w:r>
+      <w:r>
+        <w:rPr>
+          <w:i/>
+          <w:color w:val="FF0000"/>
+          <w:sz w:val="20"/>
+        </w:rPr>
+        <w:t xml:space="preserve"> to</w:t>
+      </w:r>
+      <w:r>
+        <w:rPr>
+          <w:i/>
+          <w:color w:val="FF0000"/>
+          <w:sz w:val="20"/>
+        </w:rPr>
+        <w:t xml:space="preserve"> understand templated containers and generics in C++ as we’ll as demystify any initial confusion with </w:t>
+      </w:r>
+      <w:r>
+        <w:rPr>
+          <w:i/>
+          <w:color w:val="FF0000"/>
+          <w:sz w:val="20"/>
+        </w:rPr>
+        <w:t xml:space="preserve">STL </w:t>
+      </w:r>
+      <w:r>
+        <w:rPr>
+          <w:i/>
+          <w:color w:val="FF0000"/>
+          <w:sz w:val="20"/>
+        </w:rPr>
+        <w:t xml:space="preserve">data structures. </w:t>
+      </w:r>
+      <w:r>
+        <w:rPr>
+          <w:i/>
+          <w:color w:val="FF0000"/>
+          <w:sz w:val="20"/>
+        </w:rPr>
+        <w:t xml:space="preserve">Task 11 allowed me to understand graph structures better and I learnt a great deal about data visualisation, container structure and relationships which is seen throughout future </w:t>
+      </w:r>
+      <w:proofErr w:type="spellStart"/>
+      <w:r>
+        <w:rPr>
+          <w:i/>
+          <w:color w:val="FF0000"/>
+          <w:sz w:val="20"/>
+        </w:rPr>
+        <w:t>Zorkish</w:t>
+      </w:r>
+      <w:proofErr w:type="spellEnd"/>
+      <w:r>
+        <w:rPr>
+          <w:i/>
+          <w:color w:val="FF0000"/>
+          <w:sz w:val="20"/>
+        </w:rPr>
+        <w:t xml:space="preserve"> related tasks.</w:t>
+      </w:r>
+    </w:p>
+    <w:p>
+      <w:pPr>
+        <w:pBdr>
+          <w:top w:val="single" w:sz="4" w:space="1" w:color="auto"/>
+          <w:left w:val="single" w:sz="4" w:space="4" w:color="auto"/>
+          <w:bottom w:val="single" w:sz="4" w:space="1" w:color="auto"/>
+          <w:right w:val="single" w:sz="4" w:space="4" w:color="auto"/>
+        </w:pBdr>
+        <w:rPr>
+          <w:i/>
+          <w:color w:val="FF0000"/>
+          <w:sz w:val="20"/>
+        </w:rPr>
+      </w:pPr>
+      <w:r>
+        <w:rPr>
+          <w:i/>
+          <w:color w:val="FF0000"/>
+          <w:sz w:val="20"/>
+        </w:rPr>
+        <w:br/>
+        <w:t xml:space="preserve">Patterns were </w:t>
+      </w:r>
+      <w:r>
+        <w:rPr>
+          <w:i/>
+          <w:color w:val="FF0000"/>
+          <w:sz w:val="20"/>
+        </w:rPr>
+        <w:t xml:space="preserve">first covered </w:t>
+      </w:r>
+      <w:r>
+        <w:rPr>
+          <w:i/>
+          <w:color w:val="FF0000"/>
+          <w:sz w:val="20"/>
+        </w:rPr>
+        <w:t>in Task 0</w:t>
+      </w:r>
+      <w:r>
+        <w:rPr>
+          <w:i/>
+          <w:color w:val="FF0000"/>
+          <w:sz w:val="20"/>
+        </w:rPr>
+        <w:t>8</w:t>
+      </w:r>
+      <w:r>
+        <w:rPr>
+          <w:i/>
+          <w:color w:val="FF0000"/>
+          <w:sz w:val="20"/>
+        </w:rPr>
+        <w:t xml:space="preserve"> – ‘Game State Management’ which introduced me to </w:t>
+      </w:r>
+      <w:r>
+        <w:rPr>
+          <w:i/>
+          <w:color w:val="FF0000"/>
+          <w:sz w:val="20"/>
+        </w:rPr>
+        <w:t xml:space="preserve">the State pattern </w:t>
+      </w:r>
+      <w:r>
+        <w:rPr>
+          <w:i/>
+          <w:color w:val="FF0000"/>
+          <w:sz w:val="20"/>
+        </w:rPr>
+        <w:t xml:space="preserve">as-well-as useful resources relating to </w:t>
+      </w:r>
+      <w:r>
+        <w:rPr>
+          <w:i/>
+          <w:color w:val="FF0000"/>
+          <w:sz w:val="20"/>
+        </w:rPr>
+        <w:t>game pattern architecture</w:t>
+      </w:r>
+      <w:r>
+        <w:rPr>
+          <w:i/>
+          <w:color w:val="FF0000"/>
+          <w:sz w:val="20"/>
+        </w:rPr>
+        <w:t>.</w:t>
+      </w:r>
+      <w:r>
+        <w:rPr>
+          <w:i/>
+          <w:color w:val="FF0000"/>
+          <w:sz w:val="20"/>
+        </w:rPr>
+        <w:t xml:space="preserve"> Task 10 – ‘File Input Output’ saw me apply the factory pattern to </w:t>
+      </w:r>
+      <w:r>
+        <w:rPr>
+          <w:i/>
+          <w:color w:val="FF0000"/>
+          <w:sz w:val="20"/>
+        </w:rPr>
+        <w:t>instantiate game entities based of file data. This had</w:t>
+      </w:r>
+      <w:r>
+        <w:rPr>
+          <w:i/>
+          <w:color w:val="FF0000"/>
+          <w:sz w:val="20"/>
+        </w:rPr>
+        <w:t xml:space="preserve"> me to </w:t>
+      </w:r>
+      <w:r>
+        <w:rPr>
+          <w:i/>
+          <w:color w:val="FF0000"/>
+          <w:sz w:val="20"/>
+        </w:rPr>
+        <w:t xml:space="preserve">develop </w:t>
+      </w:r>
+      <w:r>
+        <w:rPr>
+          <w:i/>
+          <w:color w:val="FF0000"/>
+          <w:sz w:val="20"/>
+        </w:rPr>
+        <w:t xml:space="preserve">an understanding of saving and loading </w:t>
+      </w:r>
+      <w:r>
+        <w:rPr>
+          <w:i/>
+          <w:color w:val="FF0000"/>
+          <w:sz w:val="20"/>
+        </w:rPr>
+        <w:t xml:space="preserve">concepts </w:t>
+      </w:r>
+      <w:r>
+        <w:rPr>
+          <w:i/>
+          <w:color w:val="FF0000"/>
+          <w:sz w:val="20"/>
+        </w:rPr>
+        <w:t>and proved useful in future Spikes pertaining to Entity Component Systems</w:t>
+      </w:r>
+      <w:r>
+        <w:rPr>
+          <w:i/>
+          <w:color w:val="FF0000"/>
+          <w:sz w:val="20"/>
+        </w:rPr>
+        <w:t xml:space="preserve"> and </w:t>
+      </w:r>
+      <w:proofErr w:type="spellStart"/>
+      <w:r>
+        <w:rPr>
+          <w:i/>
+          <w:color w:val="FF0000"/>
+          <w:sz w:val="20"/>
+        </w:rPr>
+        <w:t>Zorkish</w:t>
+      </w:r>
+      <w:proofErr w:type="spellEnd"/>
+      <w:r>
+        <w:rPr>
+          <w:i/>
+          <w:color w:val="FF0000"/>
+          <w:sz w:val="20"/>
+        </w:rPr>
+        <w:t xml:space="preserve">. In addition to world loading, the Factory pattern was </w:t>
+      </w:r>
+      <w:r>
+        <w:rPr>
+          <w:i/>
+          <w:color w:val="FF0000"/>
+          <w:sz w:val="20"/>
+        </w:rPr>
+        <w:t>applied</w:t>
+      </w:r>
+      <w:r>
+        <w:rPr>
+          <w:i/>
+          <w:color w:val="FF0000"/>
+          <w:sz w:val="20"/>
+        </w:rPr>
+        <w:t xml:space="preserve"> in Tasks 12 – ‘Command Pattern’, 13 – ‘Composite &amp; Component Patterns’ &amp; 19 – ‘Messaging </w:t>
+      </w:r>
+      <w:r>
+        <w:rPr>
+          <w:i/>
+          <w:color w:val="FF0000"/>
+          <w:sz w:val="20"/>
+        </w:rPr>
+        <w:t>and Blackboards’.</w:t>
+      </w:r>
+    </w:p>
+    <w:p>
+      <w:pPr>
+        <w:pBdr>
+          <w:top w:val="single" w:sz="4" w:space="1" w:color="auto"/>
+          <w:left w:val="single" w:sz="4" w:space="4" w:color="auto"/>
+          <w:bottom w:val="single" w:sz="4" w:space="1" w:color="auto"/>
+          <w:right w:val="single" w:sz="4" w:space="4" w:color="auto"/>
+        </w:pBdr>
+        <w:rPr>
+          <w:i/>
+          <w:color w:val="FF0000"/>
+          <w:sz w:val="20"/>
+        </w:rPr>
+      </w:pPr>
+    </w:p>
+    <w:p>
+      <w:pPr>
+        <w:pBdr>
+          <w:top w:val="single" w:sz="4" w:space="1" w:color="auto"/>
+          <w:left w:val="single" w:sz="4" w:space="4" w:color="auto"/>
+          <w:bottom w:val="single" w:sz="4" w:space="1" w:color="auto"/>
+          <w:right w:val="single" w:sz="4" w:space="4" w:color="auto"/>
+        </w:pBdr>
+        <w:rPr>
+          <w:i/>
+          <w:color w:val="FF0000"/>
+          <w:sz w:val="20"/>
+        </w:rPr>
+      </w:pPr>
+      <w:r>
+        <w:rPr>
+          <w:i/>
+          <w:color w:val="FF0000"/>
+          <w:sz w:val="20"/>
+        </w:rPr>
+        <w:t>‘Command Pattern</w:t>
+      </w:r>
+      <w:r>
+        <w:rPr>
+          <w:i/>
+          <w:color w:val="FF0000"/>
+          <w:sz w:val="20"/>
+        </w:rPr>
+        <w:t>s</w:t>
+      </w:r>
+      <w:r>
+        <w:rPr>
+          <w:i/>
+          <w:color w:val="FF0000"/>
+          <w:sz w:val="20"/>
+        </w:rPr>
+        <w:t>’ introduced me to the idea of game data abstraction, allowing multiple objects to interact with a data hub independently of each other</w:t>
+      </w:r>
+      <w:r>
+        <w:rPr>
+          <w:i/>
+          <w:color w:val="FF0000"/>
+          <w:sz w:val="20"/>
+        </w:rPr>
+        <w:t xml:space="preserve"> helping </w:t>
+      </w:r>
+      <w:r>
+        <w:rPr>
+          <w:i/>
+          <w:color w:val="FF0000"/>
+          <w:sz w:val="20"/>
+        </w:rPr>
+        <w:t>decoupl</w:t>
+      </w:r>
+      <w:r>
+        <w:rPr>
+          <w:i/>
+          <w:color w:val="FF0000"/>
+          <w:sz w:val="20"/>
+        </w:rPr>
+        <w:t xml:space="preserve">e </w:t>
+      </w:r>
+      <w:r>
+        <w:rPr>
+          <w:i/>
+          <w:color w:val="FF0000"/>
+          <w:sz w:val="20"/>
+        </w:rPr>
+        <w:t xml:space="preserve">code. The Command pattern was applied in all future </w:t>
+      </w:r>
+      <w:proofErr w:type="spellStart"/>
+      <w:r>
+        <w:rPr>
+          <w:i/>
+          <w:color w:val="FF0000"/>
+          <w:sz w:val="20"/>
+        </w:rPr>
+        <w:t>Zorkish</w:t>
+      </w:r>
+      <w:proofErr w:type="spellEnd"/>
+      <w:r>
+        <w:rPr>
+          <w:i/>
+          <w:color w:val="FF0000"/>
+          <w:sz w:val="20"/>
+        </w:rPr>
+        <w:t xml:space="preserve"> tasks and can be seen in my D level custom project description </w:t>
+      </w:r>
+      <w:r>
+        <w:rPr>
+          <w:i/>
+          <w:color w:val="FF0000"/>
+          <w:sz w:val="20"/>
+        </w:rPr>
+        <w:t xml:space="preserve">in the </w:t>
+      </w:r>
+      <w:proofErr w:type="spellStart"/>
+      <w:r>
+        <w:rPr>
+          <w:i/>
+          <w:color w:val="FF0000"/>
+          <w:sz w:val="20"/>
+        </w:rPr>
+        <w:t>EventDispatcher</w:t>
+      </w:r>
+      <w:proofErr w:type="spellEnd"/>
+      <w:r>
+        <w:rPr>
+          <w:i/>
+          <w:color w:val="FF0000"/>
+          <w:sz w:val="20"/>
+        </w:rPr>
+        <w:t xml:space="preserve"> and System child-classes</w:t>
+      </w:r>
+      <w:r>
+        <w:rPr>
+          <w:i/>
+          <w:color w:val="FF0000"/>
+          <w:sz w:val="20"/>
+        </w:rPr>
+        <w:t xml:space="preserve">. ‘Composite &amp; Component Patterns’ had me attempt to understand and implement and ECS (Entity Component System) architecture within </w:t>
+      </w:r>
+      <w:proofErr w:type="spellStart"/>
+      <w:r>
+        <w:rPr>
+          <w:i/>
+          <w:color w:val="FF0000"/>
+          <w:sz w:val="20"/>
+        </w:rPr>
+        <w:t>Zorkish</w:t>
+      </w:r>
+      <w:proofErr w:type="spellEnd"/>
+      <w:r>
+        <w:rPr>
+          <w:i/>
+          <w:color w:val="FF0000"/>
+          <w:sz w:val="20"/>
+        </w:rPr>
+        <w:t xml:space="preserve">. I learnt that an ECS is a beast and not something I can implement properly within a week… I also learnt that ECS’ are really cool and </w:t>
+      </w:r>
+      <w:r>
+        <w:rPr>
+          <w:i/>
+          <w:color w:val="FF0000"/>
+          <w:sz w:val="20"/>
+        </w:rPr>
+        <w:t xml:space="preserve">in larger and more modular frameworks </w:t>
+      </w:r>
+      <w:r>
+        <w:rPr>
+          <w:i/>
+          <w:color w:val="FF0000"/>
+          <w:sz w:val="20"/>
+        </w:rPr>
+        <w:t>allow for</w:t>
+      </w:r>
+      <w:r>
+        <w:rPr>
+          <w:i/>
+          <w:color w:val="FF0000"/>
+          <w:sz w:val="20"/>
+        </w:rPr>
+        <w:t xml:space="preserve"> </w:t>
+      </w:r>
+      <w:r>
+        <w:rPr>
+          <w:i/>
+          <w:color w:val="FF0000"/>
+          <w:sz w:val="20"/>
+        </w:rPr>
+        <w:t>fast</w:t>
+      </w:r>
+      <w:r>
+        <w:rPr>
+          <w:i/>
+          <w:color w:val="FF0000"/>
+          <w:sz w:val="20"/>
+        </w:rPr>
+        <w:t>er, more concise</w:t>
+      </w:r>
+      <w:r>
+        <w:rPr>
+          <w:i/>
+          <w:color w:val="FF0000"/>
+          <w:sz w:val="20"/>
+        </w:rPr>
+        <w:t xml:space="preserve"> game </w:t>
+      </w:r>
+      <w:r>
+        <w:rPr>
+          <w:i/>
+          <w:color w:val="FF0000"/>
+          <w:sz w:val="20"/>
+        </w:rPr>
+        <w:t xml:space="preserve">system interactions. An ECS allows for system decoupling </w:t>
+      </w:r>
+      <w:r>
+        <w:rPr>
+          <w:i/>
+          <w:color w:val="FF0000"/>
+          <w:sz w:val="20"/>
+        </w:rPr>
+        <w:t>and for specific systems to only effect</w:t>
+      </w:r>
+      <w:r>
+        <w:rPr>
+          <w:i/>
+          <w:color w:val="FF0000"/>
+          <w:sz w:val="20"/>
+        </w:rPr>
+        <w:t xml:space="preserve"> entit</w:t>
+      </w:r>
+      <w:r>
+        <w:rPr>
+          <w:i/>
+          <w:color w:val="FF0000"/>
+          <w:sz w:val="20"/>
+        </w:rPr>
+        <w:t>ies with the appropriate</w:t>
+      </w:r>
+      <w:r>
+        <w:rPr>
+          <w:i/>
+          <w:color w:val="FF0000"/>
+          <w:sz w:val="20"/>
+        </w:rPr>
+        <w:t xml:space="preserve"> functionality </w:t>
+      </w:r>
+      <w:r>
+        <w:rPr>
+          <w:i/>
+          <w:color w:val="FF0000"/>
+          <w:sz w:val="20"/>
+        </w:rPr>
+        <w:t>as provided</w:t>
+      </w:r>
+      <w:r>
+        <w:rPr>
+          <w:i/>
+          <w:color w:val="FF0000"/>
+          <w:sz w:val="20"/>
+        </w:rPr>
+        <w:t xml:space="preserve"> </w:t>
+      </w:r>
+      <w:r>
+        <w:rPr>
+          <w:i/>
+          <w:color w:val="FF0000"/>
+          <w:sz w:val="20"/>
+        </w:rPr>
+        <w:t>by</w:t>
+      </w:r>
+      <w:r>
+        <w:rPr>
+          <w:i/>
+          <w:color w:val="FF0000"/>
+          <w:sz w:val="20"/>
+        </w:rPr>
+        <w:t xml:space="preserve"> its </w:t>
+      </w:r>
+      <w:r>
+        <w:rPr>
+          <w:i/>
+          <w:color w:val="FF0000"/>
+          <w:sz w:val="20"/>
+        </w:rPr>
+        <w:t xml:space="preserve">components. This allows for easier implementation of system-specific optimizations as the overall architecture is proven to be more robust than its inheritance-based counterpart. Finally, </w:t>
+      </w:r>
+      <w:r>
+        <w:rPr>
+          <w:i/>
+          <w:color w:val="FF0000"/>
+          <w:sz w:val="20"/>
+        </w:rPr>
+        <w:t>Spike</w:t>
+      </w:r>
+      <w:r>
+        <w:rPr>
+          <w:i/>
+          <w:color w:val="FF0000"/>
+          <w:sz w:val="20"/>
+        </w:rPr>
+        <w:t xml:space="preserve"> ‘Messaging &amp; Announcements’ introduced me to the Dispatch and Blackboard patterns. I implemented these </w:t>
+      </w:r>
+      <w:r>
+        <w:rPr>
+          <w:i/>
+          <w:color w:val="FF0000"/>
+          <w:sz w:val="20"/>
+        </w:rPr>
+        <w:t xml:space="preserve">abstractions by </w:t>
+      </w:r>
+      <w:r>
+        <w:rPr>
+          <w:i/>
+          <w:color w:val="FF0000"/>
+          <w:sz w:val="20"/>
+        </w:rPr>
+        <w:t xml:space="preserve">introducing Event Dispatcher and Input Handler </w:t>
+      </w:r>
+      <w:r>
+        <w:rPr>
+          <w:i/>
+          <w:color w:val="FF0000"/>
+          <w:sz w:val="20"/>
+        </w:rPr>
+        <w:t>objects which are responsible for taking the users input and dispatching an event notification to the relevant gameplay system.</w:t>
+      </w:r>
+    </w:p>
+    <w:p>
+      <w:pPr>
+        <w:pBdr>
+          <w:top w:val="single" w:sz="4" w:space="1" w:color="auto"/>
+          <w:left w:val="single" w:sz="4" w:space="4" w:color="auto"/>
+          <w:bottom w:val="single" w:sz="4" w:space="1" w:color="auto"/>
+          <w:right w:val="single" w:sz="4" w:space="4" w:color="auto"/>
+        </w:pBdr>
+        <w:rPr>
+          <w:i/>
+          <w:color w:val="FF0000"/>
+          <w:sz w:val="20"/>
+        </w:rPr>
+      </w:pPr>
+    </w:p>
+    <w:p>
+      <w:pPr>
+        <w:pBdr>
+          <w:top w:val="single" w:sz="4" w:space="1" w:color="auto"/>
+          <w:left w:val="single" w:sz="4" w:space="4" w:color="auto"/>
+          <w:bottom w:val="single" w:sz="4" w:space="1" w:color="auto"/>
+          <w:right w:val="single" w:sz="4" w:space="4" w:color="auto"/>
+        </w:pBdr>
+        <w:rPr>
+          <w:i/>
+          <w:color w:val="FF0000"/>
+          <w:sz w:val="20"/>
+        </w:rPr>
+      </w:pPr>
+      <w:r>
+        <w:rPr>
+          <w:i/>
+          <w:color w:val="FF0000"/>
+          <w:sz w:val="20"/>
+        </w:rPr>
+        <w:t>This understanding o</w:t>
+      </w:r>
+      <w:r>
+        <w:rPr>
+          <w:i/>
+          <w:color w:val="FF0000"/>
+          <w:sz w:val="20"/>
+        </w:rPr>
+        <w:t>n the maintainability of</w:t>
+      </w:r>
+      <w:r>
+        <w:rPr>
+          <w:i/>
+          <w:color w:val="FF0000"/>
+          <w:sz w:val="20"/>
+        </w:rPr>
+        <w:t xml:space="preserve"> </w:t>
+      </w:r>
+      <w:r>
+        <w:rPr>
+          <w:i/>
+          <w:color w:val="FF0000"/>
+          <w:sz w:val="20"/>
+        </w:rPr>
+        <w:t xml:space="preserve">patterns and </w:t>
+      </w:r>
+      <w:r>
+        <w:rPr>
+          <w:i/>
+          <w:color w:val="FF0000"/>
+          <w:sz w:val="20"/>
+        </w:rPr>
+        <w:t>data structures</w:t>
+      </w:r>
+      <w:r>
+        <w:rPr>
+          <w:i/>
+          <w:color w:val="FF0000"/>
+          <w:sz w:val="20"/>
+        </w:rPr>
+        <w:t xml:space="preserve"> </w:t>
+      </w:r>
+      <w:r>
+        <w:rPr>
+          <w:i/>
+          <w:color w:val="FF0000"/>
+          <w:sz w:val="20"/>
+        </w:rPr>
+        <w:t xml:space="preserve">allowed me to implement more complex </w:t>
+      </w:r>
+      <w:r>
+        <w:rPr>
+          <w:i/>
+          <w:color w:val="FF0000"/>
+          <w:sz w:val="20"/>
+        </w:rPr>
+        <w:t xml:space="preserve">hybridized patterns </w:t>
+      </w:r>
+      <w:r>
+        <w:rPr>
+          <w:i/>
+          <w:color w:val="FF0000"/>
+          <w:sz w:val="20"/>
+        </w:rPr>
+        <w:t xml:space="preserve">and structures within my </w:t>
+      </w:r>
+      <w:r>
+        <w:rPr>
+          <w:i/>
+          <w:color w:val="FF0000"/>
+          <w:sz w:val="20"/>
+        </w:rPr>
+        <w:t>‘Custom Project’ and its plans.</w:t>
+      </w:r>
+      <w:r>
+        <w:rPr>
+          <w:i/>
+          <w:color w:val="FF0000"/>
+          <w:sz w:val="20"/>
+        </w:rPr>
+        <w:t xml:space="preserve"> </w:t>
+      </w:r>
+      <w:r>
+        <w:rPr>
+          <w:i/>
+          <w:color w:val="FF0000"/>
+          <w:sz w:val="20"/>
+        </w:rPr>
+        <w:t>In my project, I’ve included a robust and specialized entity component system targeted towards Turn-Based Strategy games. This system implements Command Pattern and ECS concepts to quickly manipulate only relevant components given a context.</w:t>
+      </w:r>
+    </w:p>
+    <w:p>
+      <w:pPr>
+        <w:pBdr>
+          <w:top w:val="single" w:sz="4" w:space="1" w:color="auto"/>
+          <w:left w:val="single" w:sz="4" w:space="4" w:color="auto"/>
+          <w:bottom w:val="single" w:sz="4" w:space="1" w:color="auto"/>
+          <w:right w:val="single" w:sz="4" w:space="4" w:color="auto"/>
+        </w:pBdr>
+        <w:rPr>
+          <w:i/>
+          <w:color w:val="FF0000"/>
+          <w:sz w:val="20"/>
+        </w:rPr>
+      </w:pPr>
+    </w:p>
+    <w:p>
+      <w:pPr>
+        <w:pStyle w:val="Heading1"/>
+      </w:pPr>
+    </w:p>
+    <w:p/>
+    <w:p/>
+    <w:p/>
+    <w:p>
+      <w:pPr>
+        <w:pStyle w:val="Heading1"/>
+      </w:pPr>
+      <w:r>
+        <w:lastRenderedPageBreak/>
+        <w:t>Reflection</w:t>
+      </w:r>
+    </w:p>
+    <w:p>
+      <w:pPr>
+        <w:pStyle w:val="Heading2"/>
+      </w:pPr>
+      <w:r>
+        <w:t>The most important things I leant:</w:t>
       </w:r>
     </w:p>
     <w:p>
@@ -3891,185 +5888,6 @@
           <w:sz w:val="20"/>
         </w:rPr>
       </w:pPr>
-      <w:r>
-        <w:rPr>
-          <w:i/>
-          <w:color w:val="FF0000"/>
-          <w:sz w:val="20"/>
-        </w:rPr>
-        <w:t>Describe what you have included in your portfolio that demonstrates you</w:t>
-      </w:r>
-      <w:r>
-        <w:rPr>
-          <w:i/>
-          <w:color w:val="FF0000"/>
-          <w:sz w:val="20"/>
-        </w:rPr>
-        <w:t>r</w:t>
-      </w:r>
-      <w:r>
-        <w:rPr>
-          <w:i/>
-          <w:color w:val="FF0000"/>
-          <w:sz w:val="20"/>
-        </w:rPr>
-        <w:t xml:space="preserve"> ability in relation to this outcome.</w:t>
-      </w:r>
-    </w:p>
-    <w:p>
-      <w:pPr>
-        <w:pStyle w:val="ListParagraph"/>
-        <w:numPr>
-          <w:ilvl w:val="0"/>
-          <w:numId w:val="5"/>
-        </w:numPr>
-        <w:pBdr>
-          <w:top w:val="single" w:sz="4" w:space="1" w:color="auto"/>
-          <w:left w:val="single" w:sz="4" w:space="4" w:color="auto"/>
-          <w:bottom w:val="single" w:sz="4" w:space="1" w:color="auto"/>
-          <w:right w:val="single" w:sz="4" w:space="4" w:color="auto"/>
-        </w:pBdr>
-        <w:rPr>
-          <w:i/>
-          <w:color w:val="FF0000"/>
-          <w:sz w:val="20"/>
-        </w:rPr>
-      </w:pPr>
-      <w:r>
-        <w:rPr>
-          <w:i/>
-          <w:color w:val="FF0000"/>
-          <w:sz w:val="20"/>
-        </w:rPr>
-        <w:t xml:space="preserve">Pass: </w:t>
-      </w:r>
-      <w:r>
-        <w:rPr>
-          <w:i/>
-          <w:color w:val="FF0000"/>
-          <w:sz w:val="20"/>
-        </w:rPr>
-        <w:t>Identify where in your lab tests and/or core spike work where you have explained and illustrated this ILO.</w:t>
-      </w:r>
-    </w:p>
-    <w:p>
-      <w:pPr>
-        <w:pStyle w:val="ListParagraph"/>
-        <w:numPr>
-          <w:ilvl w:val="0"/>
-          <w:numId w:val="5"/>
-        </w:numPr>
-        <w:pBdr>
-          <w:top w:val="single" w:sz="4" w:space="1" w:color="auto"/>
-          <w:left w:val="single" w:sz="4" w:space="4" w:color="auto"/>
-          <w:bottom w:val="single" w:sz="4" w:space="1" w:color="auto"/>
-          <w:right w:val="single" w:sz="4" w:space="4" w:color="auto"/>
-        </w:pBdr>
-        <w:rPr>
-          <w:i/>
-          <w:color w:val="FF0000"/>
-          <w:sz w:val="20"/>
-        </w:rPr>
-      </w:pPr>
-      <w:r>
-        <w:rPr>
-          <w:i/>
-          <w:color w:val="FF0000"/>
-          <w:sz w:val="20"/>
-        </w:rPr>
-        <w:t xml:space="preserve">Credit: </w:t>
-      </w:r>
-      <w:r>
-        <w:rPr>
-          <w:i/>
-          <w:color w:val="FF0000"/>
-          <w:sz w:val="20"/>
-        </w:rPr>
-        <w:t>Evidence of depth in the portfolio work and explanations provided.</w:t>
-      </w:r>
-    </w:p>
-    <w:p>
-      <w:pPr>
-        <w:pStyle w:val="ListParagraph"/>
-        <w:numPr>
-          <w:ilvl w:val="0"/>
-          <w:numId w:val="5"/>
-        </w:numPr>
-        <w:pBdr>
-          <w:top w:val="single" w:sz="4" w:space="1" w:color="auto"/>
-          <w:left w:val="single" w:sz="4" w:space="4" w:color="auto"/>
-          <w:bottom w:val="single" w:sz="4" w:space="1" w:color="auto"/>
-          <w:right w:val="single" w:sz="4" w:space="4" w:color="auto"/>
-        </w:pBdr>
-        <w:rPr>
-          <w:i/>
-          <w:color w:val="FF0000"/>
-          <w:sz w:val="20"/>
-        </w:rPr>
-      </w:pPr>
-      <w:r>
-        <w:rPr>
-          <w:i/>
-          <w:color w:val="FF0000"/>
-          <w:sz w:val="20"/>
-        </w:rPr>
-        <w:t>Distinction, High Distinction: relate to your project and/or research</w:t>
-      </w:r>
-    </w:p>
-    <w:p>
-      <w:pPr>
-        <w:pStyle w:val="Heading2"/>
-      </w:pPr>
-      <w:r>
-        <w:t xml:space="preserve">ILO 4: </w:t>
-      </w:r>
-      <w:r>
-        <w:t>Maintenance</w:t>
-      </w:r>
-    </w:p>
-    <w:p>
-      <w:pPr>
-        <w:tabs>
-          <w:tab w:val="left" w:pos="1477"/>
-        </w:tabs>
-        <w:rPr>
-          <w:i/>
-          <w:iCs/>
-          <w:color w:val="808080" w:themeColor="text1" w:themeTint="7F"/>
-          <w:sz w:val="20"/>
-          <w:szCs w:val="20"/>
-        </w:rPr>
-      </w:pPr>
-      <w:r>
-        <w:rPr>
-          <w:i/>
-          <w:iCs/>
-          <w:color w:val="808080" w:themeColor="text1" w:themeTint="7F"/>
-          <w:sz w:val="20"/>
-          <w:szCs w:val="20"/>
-        </w:rPr>
-        <w:t xml:space="preserve">Explain and illustrate the role of data structures and patterns in game </w:t>
-      </w:r>
-      <w:r>
-        <w:rPr>
-          <w:i/>
-          <w:iCs/>
-          <w:color w:val="808080" w:themeColor="text1" w:themeTint="7F"/>
-          <w:sz w:val="20"/>
-          <w:szCs w:val="20"/>
-        </w:rPr>
-        <w:t>programming and</w:t>
-      </w:r>
-      <w:r>
-        <w:rPr>
-          <w:i/>
-          <w:iCs/>
-          <w:color w:val="808080" w:themeColor="text1" w:themeTint="7F"/>
-          <w:sz w:val="20"/>
-          <w:szCs w:val="20"/>
-        </w:rPr>
-        <w:t xml:space="preserve"> rationalise the selection of these for the development of a specified game scenario. </w:t>
-      </w:r>
     </w:p>
     <w:p>
       <w:pPr>
@@ -4094,163 +5912,7 @@
           <w:color w:val="FF0000"/>
           <w:sz w:val="20"/>
         </w:rPr>
-        <w:t>Describe what you have included in your portfolio that demonstrates you</w:t>
-      </w:r>
-      <w:r>
-        <w:rPr>
-          <w:i/>
-          <w:color w:val="FF0000"/>
-          <w:sz w:val="20"/>
-        </w:rPr>
-        <w:t>r</w:t>
-      </w:r>
-      <w:r>
-        <w:rPr>
-          <w:i/>
-          <w:color w:val="FF0000"/>
-          <w:sz w:val="20"/>
-        </w:rPr>
-        <w:t xml:space="preserve"> ability in relation to this outcome.</w:t>
-      </w:r>
-    </w:p>
-    <w:p>
-      <w:pPr>
-        <w:pStyle w:val="ListParagraph"/>
-        <w:numPr>
-          <w:ilvl w:val="0"/>
-          <w:numId w:val="5"/>
-        </w:numPr>
-        <w:pBdr>
-          <w:top w:val="single" w:sz="4" w:space="1" w:color="auto"/>
-          <w:left w:val="single" w:sz="4" w:space="4" w:color="auto"/>
-          <w:bottom w:val="single" w:sz="4" w:space="1" w:color="auto"/>
-          <w:right w:val="single" w:sz="4" w:space="4" w:color="auto"/>
-        </w:pBdr>
-        <w:rPr>
-          <w:i/>
-          <w:color w:val="FF0000"/>
-          <w:sz w:val="20"/>
-        </w:rPr>
-      </w:pPr>
-      <w:r>
-        <w:rPr>
-          <w:i/>
-          <w:color w:val="FF0000"/>
-          <w:sz w:val="20"/>
-        </w:rPr>
-        <w:t>Pass</w:t>
-      </w:r>
-      <w:r>
-        <w:rPr>
-          <w:i/>
-          <w:color w:val="FF0000"/>
-          <w:sz w:val="20"/>
-        </w:rPr>
-        <w:t xml:space="preserve"> Identify where in your lab tests and/or core spike work where you have explained and illustrated this ILO</w:t>
-      </w:r>
-      <w:r>
-        <w:rPr>
-          <w:i/>
-          <w:color w:val="FF0000"/>
-          <w:sz w:val="20"/>
-        </w:rPr>
-        <w:t>.</w:t>
-      </w:r>
-    </w:p>
-    <w:p>
-      <w:pPr>
-        <w:pStyle w:val="ListParagraph"/>
-        <w:numPr>
-          <w:ilvl w:val="0"/>
-          <w:numId w:val="5"/>
-        </w:numPr>
-        <w:pBdr>
-          <w:top w:val="single" w:sz="4" w:space="1" w:color="auto"/>
-          <w:left w:val="single" w:sz="4" w:space="4" w:color="auto"/>
-          <w:bottom w:val="single" w:sz="4" w:space="1" w:color="auto"/>
-          <w:right w:val="single" w:sz="4" w:space="4" w:color="auto"/>
-        </w:pBdr>
-        <w:rPr>
-          <w:i/>
-          <w:color w:val="FF0000"/>
-          <w:sz w:val="20"/>
-        </w:rPr>
-      </w:pPr>
-      <w:r>
-        <w:rPr>
-          <w:i/>
-          <w:color w:val="FF0000"/>
-          <w:sz w:val="20"/>
-        </w:rPr>
-        <w:t xml:space="preserve">Credit: </w:t>
-      </w:r>
-      <w:r>
-        <w:rPr>
-          <w:i/>
-          <w:color w:val="FF0000"/>
-          <w:sz w:val="20"/>
-        </w:rPr>
-        <w:t>Evidence of depth in the portfolio work and explanations provided</w:t>
-      </w:r>
-      <w:r>
-        <w:rPr>
-          <w:i/>
-          <w:color w:val="FF0000"/>
-          <w:sz w:val="20"/>
-        </w:rPr>
-        <w:t xml:space="preserve">. </w:t>
-      </w:r>
-    </w:p>
-    <w:p>
-      <w:pPr>
-        <w:pStyle w:val="ListParagraph"/>
-        <w:numPr>
-          <w:ilvl w:val="0"/>
-          <w:numId w:val="5"/>
-        </w:numPr>
-        <w:pBdr>
-          <w:top w:val="single" w:sz="4" w:space="1" w:color="auto"/>
-          <w:left w:val="single" w:sz="4" w:space="4" w:color="auto"/>
-          <w:bottom w:val="single" w:sz="4" w:space="1" w:color="auto"/>
-          <w:right w:val="single" w:sz="4" w:space="4" w:color="auto"/>
-        </w:pBdr>
-        <w:rPr>
-          <w:i/>
-          <w:color w:val="FF0000"/>
-          <w:sz w:val="20"/>
-        </w:rPr>
-      </w:pPr>
-      <w:r>
-        <w:rPr>
-          <w:i/>
-          <w:color w:val="FF0000"/>
-          <w:sz w:val="20"/>
-        </w:rPr>
-        <w:t xml:space="preserve">Distinction, High Distinction: relate to your project and/or </w:t>
-      </w:r>
-      <w:r>
-        <w:rPr>
-          <w:i/>
-          <w:color w:val="FF0000"/>
-          <w:sz w:val="20"/>
-        </w:rPr>
-        <w:t>research.</w:t>
-      </w:r>
-    </w:p>
-    <w:p>
-      <w:pPr>
-        <w:pStyle w:val="Heading1"/>
-      </w:pPr>
-      <w:r>
-        <w:t>Reflection</w:t>
-      </w:r>
-    </w:p>
-    <w:p>
-      <w:pPr>
-        <w:pStyle w:val="Heading2"/>
-      </w:pPr>
-      <w:r>
-        <w:t>The most important things I leant:</w:t>
+        <w:t>Rapid prototyping and concise, repeatable documentation. I learnt how to quickly construct ideas and concepts within C++, test those ideas over a range of criteria and provide a concise document detailing my findings for future reference either by myself or team-members. I learnt about the importance of concise demonstration, in that spikes and their reports are not to be overengineered as the results of doing otherwise costs resources. Finally, I learnt how to extract programmatic concepts from the work of others and apply their abstractions within the sphere of games programming.</w:t>
       </w:r>
     </w:p>
     <w:p>
@@ -4270,29 +5932,13 @@
           <w:sz w:val="20"/>
         </w:rPr>
       </w:pPr>
-      <w:r>
-        <w:rPr>
-          <w:i/>
-          <w:color w:val="FF0000"/>
-          <w:sz w:val="20"/>
-        </w:rPr>
-        <w:t xml:space="preserve">Think about topics covered, but also other general things you may have learnt. Think about what you have learnt in this </w:t>
-      </w:r>
-      <w:r>
-        <w:rPr>
-          <w:i/>
-          <w:color w:val="FF0000"/>
-          <w:sz w:val="20"/>
-        </w:rPr>
-        <w:t>subject and</w:t>
-      </w:r>
-      <w:r>
-        <w:rPr>
-          <w:i/>
-          <w:color w:val="FF0000"/>
-          <w:sz w:val="20"/>
-        </w:rPr>
-        <w:t xml:space="preserve"> reflect on what you think were key learning points, or incidents. Did you learn what you wanted/expected to learn?</w:t>
+    </w:p>
+    <w:p>
+      <w:pPr>
+        <w:pStyle w:val="Heading2"/>
+      </w:pPr>
+      <w:r>
+        <w:t>The things that helped me most were:</w:t>
       </w:r>
     </w:p>
     <w:p>
@@ -4336,23 +5982,39 @@
           <w:color w:val="FF0000"/>
           <w:sz w:val="20"/>
         </w:rPr>
-        <w:t xml:space="preserve">“Spikes are throwaway </w:t>
-      </w:r>
-      <w:r>
-        <w:rPr>
-          <w:i/>
-          <w:color w:val="FF0000"/>
-          <w:sz w:val="20"/>
-        </w:rPr>
-        <w:t>code”.</w:t>
-      </w:r>
-    </w:p>
-    <w:p>
-      <w:pPr>
-        <w:pStyle w:val="Heading2"/>
-      </w:pPr>
-      <w:r>
-        <w:t>The things that helped me most were:</w:t>
+        <w:t xml:space="preserve">The Spike structure. Given a pointer in the right direction and enough resources to get started researching. I found the overall process of a Spike was great for </w:t>
+      </w:r>
+      <w:r>
+        <w:rPr>
+          <w:i/>
+          <w:color w:val="FF0000"/>
+          <w:sz w:val="20"/>
+        </w:rPr>
+        <w:t>broadening</w:t>
+      </w:r>
+      <w:r>
+        <w:rPr>
+          <w:i/>
+          <w:color w:val="FF0000"/>
+          <w:sz w:val="20"/>
+        </w:rPr>
+        <w:t xml:space="preserve"> all domains of my programming knowledge</w:t>
+      </w:r>
+      <w:r>
+        <w:rPr>
+          <w:i/>
+          <w:color w:val="FF0000"/>
+          <w:sz w:val="20"/>
+        </w:rPr>
+        <w:t>. I found the unrestrictive nature of spikes allowed me to develop my own programming style</w:t>
+      </w:r>
+      <w:r>
+        <w:rPr>
+          <w:i/>
+          <w:color w:val="FF0000"/>
+          <w:sz w:val="20"/>
+        </w:rPr>
+        <w:t xml:space="preserve"> and realise the flaws in my own solutions. I find these mistakes still haunt my dreams and that’s good, it means I’m not making them again anytime soon.</w:t>
       </w:r>
     </w:p>
     <w:p>
@@ -4372,30 +6034,6 @@
           <w:sz w:val="20"/>
         </w:rPr>
       </w:pPr>
-      <w:r>
-        <w:rPr>
-          <w:i/>
-          <w:color w:val="FF0000"/>
-          <w:sz w:val="20"/>
-        </w:rPr>
-        <w:t xml:space="preserve">The Spike structure. Given a pointer in the right direction and enough resources to get started researching. I found the overall process of a Spike was great for expanding all domains of my programming knowledge, rather than traditional Labs which have generally been </w:t>
-      </w:r>
-      <w:r>
-        <w:rPr>
-          <w:i/>
-          <w:color w:val="FF0000"/>
-          <w:sz w:val="20"/>
-        </w:rPr>
-        <w:t>more focused and narrower</w:t>
-      </w:r>
-      <w:r>
-        <w:rPr>
-          <w:i/>
-          <w:color w:val="FF0000"/>
-          <w:sz w:val="20"/>
-        </w:rPr>
-        <w:t>.</w:t>
-      </w:r>
     </w:p>
     <w:p>
       <w:pPr>
@@ -4422,73 +6060,6 @@
           <w:sz w:val="20"/>
         </w:rPr>
       </w:pPr>
-      <w:r>
-        <w:rPr>
-          <w:i/>
-          <w:color w:val="FF0000"/>
-          <w:sz w:val="20"/>
-        </w:rPr>
-        <w:t xml:space="preserve">Combining ideas from multiple previous Spikes into one project was something I hadn’t handled before and proved incredibly challenging on my first approaches. This was experienced during the “Command Pattern” Spike, where </w:t>
-      </w:r>
-      <w:proofErr w:type="spellStart"/>
-      <w:r>
-        <w:rPr>
-          <w:i/>
-          <w:color w:val="FF0000"/>
-          <w:sz w:val="20"/>
-        </w:rPr>
-        <w:t>Zorkish</w:t>
-      </w:r>
-      <w:proofErr w:type="spellEnd"/>
-      <w:r>
-        <w:rPr>
-          <w:i/>
-          <w:color w:val="FF0000"/>
-          <w:sz w:val="20"/>
-        </w:rPr>
-        <w:t xml:space="preserve"> had to be functional enough to implement the command pattern idea involving the merging of Tasks 8 – 11. In this case the Spike itself proved trivial opposed to the implementation of the game-world.</w:t>
-      </w:r>
-      <w:r>
-        <w:rPr>
-          <w:i/>
-          <w:color w:val="FF0000"/>
-          <w:sz w:val="20"/>
-        </w:rPr>
-        <w:br/>
-      </w:r>
-      <w:r>
-        <w:rPr>
-          <w:i/>
-          <w:color w:val="FF0000"/>
-          <w:sz w:val="20"/>
-        </w:rPr>
-        <w:br/>
-        <w:t xml:space="preserve">Once this issue was resolved however, I found myself taking the lessons learned into the next Spike (Composite and Component Patterns) and having a substantially easier time. Given this, the “Composite and Component Patterns” Spike was mismanaged </w:t>
-      </w:r>
-      <w:r>
-        <w:rPr>
-          <w:i/>
-          <w:color w:val="FF0000"/>
-          <w:sz w:val="20"/>
-        </w:rPr>
-        <w:t>regarding</w:t>
-      </w:r>
-      <w:r>
-        <w:rPr>
-          <w:i/>
-          <w:color w:val="FF0000"/>
-          <w:sz w:val="20"/>
-        </w:rPr>
-        <w:t xml:space="preserve"> time. I didn’t account for underlying datatype and structure limitations forcing multiple refactors of the ECS before completion. The combination of these tasks took two weeks to complete due to the challenges faced and proved a major set-back for the desired outcome of my custom project.</w:t>
-      </w:r>
-    </w:p>
-    <w:p>
-      <w:pPr>
-        <w:pStyle w:val="Heading2"/>
-      </w:pPr>
-      <w:r>
-        <w:t>I found the following topics particularly interesting:</w:t>
-      </w:r>
     </w:p>
     <w:p>
       <w:pPr>
@@ -4513,34 +6084,170 @@
           <w:color w:val="FF0000"/>
           <w:sz w:val="20"/>
         </w:rPr>
-        <w:t xml:space="preserve">Entity Component Systems and overall game engine architecture have become </w:t>
-      </w:r>
-      <w:proofErr w:type="gramStart"/>
-      <w:r>
-        <w:rPr>
-          <w:i/>
-          <w:color w:val="FF0000"/>
-          <w:sz w:val="20"/>
-        </w:rPr>
-        <w:t>quite</w:t>
-      </w:r>
-      <w:proofErr w:type="gramEnd"/>
-    </w:p>
-    <w:p>
-      <w:pPr>
-        <w:pStyle w:val="Heading2"/>
-      </w:pPr>
-      <w:r>
-        <w:lastRenderedPageBreak/>
-        <w:t xml:space="preserve">I feel I learnt these topics, concepts, and/or tools </w:t>
-      </w:r>
-      <w:proofErr w:type="gramStart"/>
-      <w:r>
-        <w:t>really well</w:t>
-      </w:r>
-      <w:proofErr w:type="gramEnd"/>
-      <w:r>
-        <w:t>:</w:t>
+        <w:t xml:space="preserve">Combining ideas from multiple previous Spikes into one project was something I hadn’t handled before and proved incredibly challenging on my first approaches. </w:t>
+      </w:r>
+      <w:r>
+        <w:rPr>
+          <w:i/>
+          <w:color w:val="FF0000"/>
+          <w:sz w:val="20"/>
+        </w:rPr>
+        <w:t xml:space="preserve">My spikes were designed without modularity in mind, and I thought refactoring wasn’t going to be too difficult right? Frustrations </w:t>
+      </w:r>
+      <w:r>
+        <w:rPr>
+          <w:i/>
+          <w:color w:val="FF0000"/>
+          <w:sz w:val="20"/>
+        </w:rPr>
+        <w:t>w</w:t>
+      </w:r>
+      <w:r>
+        <w:rPr>
+          <w:i/>
+          <w:color w:val="FF0000"/>
+          <w:sz w:val="20"/>
+        </w:rPr>
+        <w:t>ere</w:t>
+      </w:r>
+      <w:r>
+        <w:rPr>
+          <w:i/>
+          <w:color w:val="FF0000"/>
+          <w:sz w:val="20"/>
+        </w:rPr>
+        <w:t xml:space="preserve"> experienced during the </w:t>
+      </w:r>
+      <w:r>
+        <w:rPr>
+          <w:i/>
+          <w:color w:val="FF0000"/>
+          <w:sz w:val="20"/>
+        </w:rPr>
+        <w:t>‘</w:t>
+      </w:r>
+      <w:r>
+        <w:rPr>
+          <w:i/>
+          <w:color w:val="FF0000"/>
+          <w:sz w:val="20"/>
+        </w:rPr>
+        <w:t>Command Pattern</w:t>
+      </w:r>
+      <w:r>
+        <w:rPr>
+          <w:i/>
+          <w:color w:val="FF0000"/>
+          <w:sz w:val="20"/>
+        </w:rPr>
+        <w:t>’</w:t>
+      </w:r>
+      <w:r>
+        <w:rPr>
+          <w:i/>
+          <w:color w:val="FF0000"/>
+          <w:sz w:val="20"/>
+        </w:rPr>
+        <w:t xml:space="preserve"> </w:t>
+      </w:r>
+      <w:r>
+        <w:rPr>
+          <w:i/>
+          <w:color w:val="FF0000"/>
+          <w:sz w:val="20"/>
+        </w:rPr>
+        <w:t>Task</w:t>
+      </w:r>
+      <w:r>
+        <w:rPr>
+          <w:i/>
+          <w:color w:val="FF0000"/>
+          <w:sz w:val="20"/>
+        </w:rPr>
+        <w:t xml:space="preserve">, where </w:t>
+      </w:r>
+      <w:proofErr w:type="spellStart"/>
+      <w:r>
+        <w:rPr>
+          <w:i/>
+          <w:color w:val="FF0000"/>
+          <w:sz w:val="20"/>
+        </w:rPr>
+        <w:t>Zorkish</w:t>
+      </w:r>
+      <w:proofErr w:type="spellEnd"/>
+      <w:r>
+        <w:rPr>
+          <w:i/>
+          <w:color w:val="FF0000"/>
+          <w:sz w:val="20"/>
+        </w:rPr>
+        <w:t xml:space="preserve"> had to be functional enough to implement the command pattern idea involving the merging of Tasks 8 – 11. In this case the Spike itself proved trivial opposed to the implementation of the game-world.</w:t>
+      </w:r>
+      <w:r>
+        <w:rPr>
+          <w:i/>
+          <w:color w:val="FF0000"/>
+          <w:sz w:val="20"/>
+        </w:rPr>
+        <w:br/>
+      </w:r>
+      <w:r>
+        <w:rPr>
+          <w:i/>
+          <w:color w:val="FF0000"/>
+          <w:sz w:val="20"/>
+        </w:rPr>
+        <w:br/>
+        <w:t xml:space="preserve">Once this issue was resolved however, I found myself taking the lessons learned into the next Spike (Composite and Component Patterns) and having a substantially easier time. Given this, the “Composite and Component Patterns” Spike was mismanaged </w:t>
+      </w:r>
+      <w:r>
+        <w:rPr>
+          <w:i/>
+          <w:color w:val="FF0000"/>
+          <w:sz w:val="20"/>
+        </w:rPr>
+        <w:t>regarding</w:t>
+      </w:r>
+      <w:r>
+        <w:rPr>
+          <w:i/>
+          <w:color w:val="FF0000"/>
+          <w:sz w:val="20"/>
+        </w:rPr>
+        <w:t xml:space="preserve"> time. I didn’t account for underlying datatype</w:t>
+      </w:r>
+      <w:r>
+        <w:rPr>
+          <w:i/>
+          <w:color w:val="FF0000"/>
+          <w:sz w:val="20"/>
+        </w:rPr>
+        <w:t xml:space="preserve"> floating point errors and </w:t>
+      </w:r>
+      <w:r>
+        <w:rPr>
+          <w:i/>
+          <w:color w:val="FF0000"/>
+          <w:sz w:val="20"/>
+        </w:rPr>
+        <w:t xml:space="preserve">limitations </w:t>
+      </w:r>
+      <w:r>
+        <w:rPr>
+          <w:i/>
+          <w:color w:val="FF0000"/>
+          <w:sz w:val="20"/>
+        </w:rPr>
+        <w:t xml:space="preserve">prompting </w:t>
+      </w:r>
+      <w:r>
+        <w:rPr>
+          <w:i/>
+          <w:color w:val="FF0000"/>
+          <w:sz w:val="20"/>
+        </w:rPr>
+        <w:t>multiple refactors of the ECS before completion. The combination of these tasks took two weeks to complete due to the challenges faced and proved a major set-back for the desired outcome of my custom project.</w:t>
       </w:r>
     </w:p>
     <w:p>
@@ -4560,21 +6267,13 @@
           <w:sz w:val="20"/>
         </w:rPr>
       </w:pPr>
-      <w:r>
-        <w:rPr>
-          <w:i/>
-          <w:color w:val="FF0000"/>
-          <w:sz w:val="20"/>
-        </w:rPr>
-        <w:t>List and explain – if none explain why, refer to your pieces for evidence to support your claims</w:t>
-      </w:r>
     </w:p>
     <w:p>
       <w:pPr>
         <w:pStyle w:val="Heading2"/>
       </w:pPr>
       <w:r>
-        <w:t>I still need to work on the following areas:</w:t>
+        <w:t>I found the following topics particularly interesting:</w:t>
       </w:r>
     </w:p>
     <w:p>
@@ -4594,22 +6293,6 @@
           <w:sz w:val="20"/>
         </w:rPr>
       </w:pPr>
-      <w:r>
-        <w:rPr>
-          <w:i/>
-          <w:color w:val="FF0000"/>
-          <w:sz w:val="20"/>
-        </w:rPr>
-        <w:t xml:space="preserve">List and explain – if none explain why, refer to your </w:t>
-      </w:r>
-      <w:r>
-        <w:rPr>
-          <w:i/>
-          <w:color w:val="FF0000"/>
-          <w:sz w:val="20"/>
-        </w:rPr>
-        <w:t>pieces.</w:t>
-      </w:r>
     </w:p>
     <w:p>
       <w:pPr>
@@ -4628,6 +6311,72 @@
           <w:sz w:val="20"/>
         </w:rPr>
       </w:pPr>
+      <w:r>
+        <w:rPr>
+          <w:i/>
+          <w:color w:val="FF0000"/>
+          <w:sz w:val="20"/>
+        </w:rPr>
+        <w:t xml:space="preserve">Task 13 – ‘Composite &amp; Component Patterns’ had me implement an ECS into </w:t>
+      </w:r>
+      <w:proofErr w:type="spellStart"/>
+      <w:r>
+        <w:rPr>
+          <w:i/>
+          <w:color w:val="FF0000"/>
+          <w:sz w:val="20"/>
+        </w:rPr>
+        <w:t>Zorkish</w:t>
+      </w:r>
+      <w:proofErr w:type="spellEnd"/>
+      <w:r>
+        <w:rPr>
+          <w:i/>
+          <w:color w:val="FF0000"/>
+          <w:sz w:val="20"/>
+        </w:rPr>
+        <w:t xml:space="preserve"> and since that task I’ve become interested in building a larger, more modular ECS. Possibly a project for the future. As a symptom, I’ve found myself as interested in the </w:t>
+      </w:r>
+      <w:r>
+        <w:rPr>
+          <w:i/>
+          <w:color w:val="FF0000"/>
+          <w:sz w:val="20"/>
+        </w:rPr>
+        <w:t xml:space="preserve">creation </w:t>
+      </w:r>
+      <w:r>
+        <w:rPr>
+          <w:i/>
+          <w:color w:val="FF0000"/>
+          <w:sz w:val="20"/>
+        </w:rPr>
+        <w:t xml:space="preserve">of game engines and </w:t>
+      </w:r>
+      <w:r>
+        <w:rPr>
+          <w:i/>
+          <w:color w:val="FF0000"/>
+          <w:sz w:val="20"/>
+        </w:rPr>
+        <w:t xml:space="preserve">their </w:t>
+      </w:r>
+      <w:r>
+        <w:rPr>
+          <w:i/>
+          <w:color w:val="FF0000"/>
+          <w:sz w:val="20"/>
+        </w:rPr>
+        <w:t>architectures than that of games programming</w:t>
+      </w:r>
+      <w:r>
+        <w:rPr>
+          <w:i/>
+          <w:color w:val="FF0000"/>
+          <w:sz w:val="20"/>
+        </w:rPr>
+        <w:t>.</w:t>
+      </w:r>
     </w:p>
     <w:p>
       <w:pPr>
@@ -4649,6 +6398,22 @@
     </w:p>
     <w:p>
       <w:pPr>
+        <w:pStyle w:val="Heading2"/>
+      </w:pPr>
+    </w:p>
+    <w:p/>
+    <w:p/>
+    <w:p>
+      <w:pPr>
+        <w:pStyle w:val="Heading2"/>
+      </w:pPr>
+      <w:r>
+        <w:lastRenderedPageBreak/>
+        <w:t>I feel I learnt these topics, concepts, and/or tools really well:</w:t>
+      </w:r>
+    </w:p>
+    <w:p>
+      <w:pPr>
         <w:pBdr>
           <w:top w:val="single" w:sz="4" w:space="1" w:color="auto"/>
           <w:left w:val="single" w:sz="4" w:space="4" w:color="auto"/>
@@ -4667,14 +6432,6 @@
     </w:p>
     <w:p>
       <w:pPr>
-        <w:pStyle w:val="Heading2"/>
-      </w:pPr>
-      <w:r>
-        <w:t>My progress in this unit was …:</w:t>
-      </w:r>
-    </w:p>
-    <w:p>
-      <w:pPr>
         <w:pBdr>
           <w:top w:val="single" w:sz="4" w:space="1" w:color="auto"/>
           <w:left w:val="single" w:sz="4" w:space="4" w:color="auto"/>
@@ -4696,7 +6453,95 @@
           <w:color w:val="FF0000"/>
           <w:sz w:val="20"/>
         </w:rPr>
-        <w:t xml:space="preserve">Comment on how you progressed in this unit. </w:t>
+        <w:t>I feel like Visual Studio has me at the peak of the Dunning-Kruger Effect. My understanding of VS has increased dramatically since the start of the semester.</w:t>
+      </w:r>
+      <w:r>
+        <w:rPr>
+          <w:i/>
+          <w:color w:val="FF0000"/>
+          <w:sz w:val="20"/>
+        </w:rPr>
+        <w:t xml:space="preserve"> This can be seen in</w:t>
+      </w:r>
+      <w:r>
+        <w:rPr>
+          <w:i/>
+          <w:color w:val="FF0000"/>
+          <w:sz w:val="20"/>
+        </w:rPr>
+        <w:t xml:space="preserve"> IDE and</w:t>
+      </w:r>
+      <w:r>
+        <w:rPr>
+          <w:i/>
+          <w:color w:val="FF0000"/>
+          <w:sz w:val="20"/>
+        </w:rPr>
+        <w:t xml:space="preserve"> Linker heavy Spikes such as Task 15 – ‘SDL2 Concepts’ and Task 24 – ‘Profiling, Performance &amp; Optimizations’.</w:t>
+      </w:r>
+      <w:r>
+        <w:rPr>
+          <w:i/>
+          <w:color w:val="FF0000"/>
+          <w:sz w:val="20"/>
+        </w:rPr>
+        <w:t xml:space="preserve"> However, even having over 2 years of consistent VS experience, I find myself encountering many misunderstood bugs and errors when diving into </w:t>
+      </w:r>
+      <w:r>
+        <w:rPr>
+          <w:i/>
+          <w:color w:val="FF0000"/>
+          <w:sz w:val="20"/>
+        </w:rPr>
+        <w:t xml:space="preserve">a cloned </w:t>
+      </w:r>
+      <w:r>
+        <w:rPr>
+          <w:i/>
+          <w:color w:val="FF0000"/>
+          <w:sz w:val="20"/>
+        </w:rPr>
+        <w:t xml:space="preserve">project </w:t>
+      </w:r>
+      <w:r>
+        <w:rPr>
+          <w:i/>
+          <w:color w:val="FF0000"/>
+          <w:sz w:val="20"/>
+        </w:rPr>
+        <w:t>so I can’t let my head get too big</w:t>
+      </w:r>
+      <w:r>
+        <w:rPr>
+          <w:i/>
+          <w:color w:val="FF0000"/>
+          <w:sz w:val="20"/>
+        </w:rPr>
+        <w:t>. Same concept applies to Entity Component Systems, I’ve researched a lot of ECS solutions within the last few months and become quite familiar</w:t>
+      </w:r>
+      <w:r>
+        <w:rPr>
+          <w:i/>
+          <w:color w:val="FF0000"/>
+          <w:sz w:val="20"/>
+        </w:rPr>
+        <w:t xml:space="preserve"> with them</w:t>
+      </w:r>
+      <w:r>
+        <w:rPr>
+          <w:i/>
+          <w:color w:val="FF0000"/>
+          <w:sz w:val="20"/>
+        </w:rPr>
+        <w:t>. However, this has only reaffirmed my understanding of how much there is to know regarding these software patterns and their various implementations.</w:t>
+      </w:r>
+      <w:r>
+        <w:rPr>
+          <w:i/>
+          <w:color w:val="FF0000"/>
+          <w:sz w:val="20"/>
+        </w:rPr>
+        <w:t xml:space="preserve"> </w:t>
       </w:r>
       <w:r>
         <w:rPr>
@@ -4705,7 +6550,6 @@
           <w:sz w:val="20"/>
         </w:rPr>
         <w:br/>
-        <w:t>Did you consistently submit work and engage with your tutor? If not, why?</w:t>
       </w:r>
       <w:r>
         <w:rPr>
@@ -4714,16 +6558,40 @@
           <w:sz w:val="20"/>
         </w:rPr>
         <w:br/>
-        <w:t>How do you think your rate of progress affected your overall learning and final grade?</w:t>
-      </w:r>
-      <w:r>
-        <w:rPr>
-          <w:i/>
-          <w:color w:val="FF0000"/>
-          <w:sz w:val="20"/>
-        </w:rPr>
-        <w:br/>
-        <w:t xml:space="preserve">What have you learned that you could take into future units or topics you want to learn? </w:t>
+      </w:r>
+      <w:r>
+        <w:rPr>
+          <w:i/>
+          <w:color w:val="FF0000"/>
+          <w:sz w:val="20"/>
+        </w:rPr>
+        <w:t xml:space="preserve">Examples of a simple ECS can be found in Task 13 – ‘Composite &amp; Component Patterns’, where I implemented a small, modular ECS for </w:t>
+      </w:r>
+      <w:proofErr w:type="spellStart"/>
+      <w:r>
+        <w:rPr>
+          <w:i/>
+          <w:color w:val="FF0000"/>
+          <w:sz w:val="20"/>
+        </w:rPr>
+        <w:t>Zorkish</w:t>
+      </w:r>
+      <w:proofErr w:type="spellEnd"/>
+      <w:r>
+        <w:rPr>
+          <w:i/>
+          <w:color w:val="FF0000"/>
+          <w:sz w:val="20"/>
+        </w:rPr>
+        <w:t xml:space="preserve"> utilizing character indexing and unique component hash-tables</w:t>
+      </w:r>
+      <w:r>
+        <w:rPr>
+          <w:i/>
+          <w:color w:val="FF0000"/>
+          <w:sz w:val="20"/>
+        </w:rPr>
+        <w:t>. More robust example can be seen in my ‘Custom Project’ and ‘Custom Project Plan’.</w:t>
       </w:r>
     </w:p>
     <w:p>
@@ -4749,7 +6617,7 @@
         <w:pStyle w:val="Heading2"/>
       </w:pPr>
       <w:r>
-        <w:t>This unit will help me in the future:</w:t>
+        <w:t>I still need to work on the following areas:</w:t>
       </w:r>
     </w:p>
     <w:p>
@@ -4769,14 +6637,6 @@
           <w:sz w:val="20"/>
         </w:rPr>
       </w:pPr>
-      <w:r>
-        <w:rPr>
-          <w:i/>
-          <w:color w:val="FF0000"/>
-          <w:sz w:val="20"/>
-        </w:rPr>
-        <w:t>As of the time of writing, I plan to move into the game’s development field. Whether it be engine design / development or games programming and design it depends, but in either case the knowledge gained from this unit has given me a look into the foundations of games / engine programming, the data structures and patterns behind them which have been established and used since their earliest iterations.</w:t>
-      </w:r>
     </w:p>
     <w:p>
       <w:pPr>
@@ -4792,30 +6652,34 @@
         <w:rPr>
           <w:i/>
           <w:color w:val="FF0000"/>
-          <w:szCs w:val="32"/>
-        </w:rPr>
-      </w:pPr>
-      <w:r>
-        <w:rPr>
-          <w:i/>
-          <w:color w:val="FF0000"/>
-          <w:sz w:val="20"/>
-        </w:rPr>
-        <w:t xml:space="preserve"> </w:t>
-      </w:r>
-    </w:p>
-    <w:p>
-      <w:pPr>
-        <w:pStyle w:val="Heading2"/>
-      </w:pPr>
-      <w:r>
-        <w:t xml:space="preserve">If I did this unit </w:t>
-      </w:r>
-      <w:r>
-        <w:t>again,</w:t>
-      </w:r>
-      <w:r>
-        <w:t xml:space="preserve"> I would do the following things differently:</w:t>
+          <w:sz w:val="20"/>
+        </w:rPr>
+      </w:pPr>
+      <w:r>
+        <w:rPr>
+          <w:i/>
+          <w:color w:val="FF0000"/>
+          <w:sz w:val="20"/>
+        </w:rPr>
+        <w:t xml:space="preserve">I need to stop using raw pointers everywhere… they’re quick and easy and definitely the answer sometimes but I found them to be a nasty C++ specific habit I’ve picked up. More generally, I felt my priorities and planning were not up to scratch for the unit. I’d consistently draw plans which weren’t thought through enough in order to get to programming faster. This would often cost me time fixing errors and the initial plan was void. Additionally, I found myself prioritizing Spikes too heavily and spending far </w:t>
+      </w:r>
+      <w:proofErr w:type="gramStart"/>
+      <w:r>
+        <w:rPr>
+          <w:i/>
+          <w:color w:val="FF0000"/>
+          <w:sz w:val="20"/>
+        </w:rPr>
+        <w:t>to</w:t>
+      </w:r>
+      <w:proofErr w:type="gramEnd"/>
+      <w:r>
+        <w:rPr>
+          <w:i/>
+          <w:color w:val="FF0000"/>
+          <w:sz w:val="20"/>
+        </w:rPr>
+        <w:t xml:space="preserve"> much time on them, neglecting my custom project.</w:t>
       </w:r>
     </w:p>
     <w:p>
@@ -4841,7 +6705,7 @@
           <w:color w:val="FF0000"/>
           <w:sz w:val="20"/>
         </w:rPr>
-        <w:t>List and explain, how will you approach learning in the future? What things worked well, but what could you change to make sure you did better next time?</w:t>
+        <w:t>I’d like to gain a greater understanding of the rendering processes, graphical subsystems (such as lighting and shader calculations) and deep optimization techniques used in engines.</w:t>
       </w:r>
     </w:p>
     <w:p>
@@ -4861,6 +6725,14 @@
           <w:sz w:val="20"/>
         </w:rPr>
       </w:pPr>
+      <w:r>
+        <w:rPr>
+          <w:i/>
+          <w:color w:val="FF0000"/>
+          <w:sz w:val="20"/>
+        </w:rPr>
+        <w:t xml:space="preserve">Additionally, my understanding of repositories and project management within the programming sphere is lacking and something I need to experience more. </w:t>
+      </w:r>
     </w:p>
     <w:p>
       <w:pPr>
@@ -4879,64 +6751,14 @@
           <w:sz w:val="20"/>
         </w:rPr>
       </w:pPr>
-      <w:r>
-        <w:rPr>
-          <w:i/>
-          <w:color w:val="FF0000"/>
-          <w:sz w:val="20"/>
-        </w:rPr>
-        <w:t>Given my general understanding of games / engine programming has improved substantially since the start of the unit, I feel as though I would do better structuring the order of tasks I would accomplish during the latter half of the semester. I felt this to be a non-issue during the first portion of the unit however once I started moving into unfamiliar territory, I would often drift down rabbit-holes of programming wizardry and fail to see the forest for the trees. This caused each task to take at least a day or two longer than the last as the amount that I knew I could know grew and by the end of semester I found myself in a time crunch.</w:t>
-      </w:r>
     </w:p>
     <w:p>
       <w:pPr>
         <w:pStyle w:val="Heading2"/>
       </w:pPr>
-    </w:p>
-    <w:p>
-      <w:pPr>
-        <w:pStyle w:val="Heading1"/>
-      </w:pPr>
-      <w:r>
-        <w:t>Conclusion</w:t>
-      </w:r>
-    </w:p>
-    <w:p>
-      <w:pPr>
-        <w:rPr>
-          <w:sz w:val="20"/>
-          <w:szCs w:val="20"/>
-        </w:rPr>
-      </w:pPr>
-      <w:r>
-        <w:rPr>
-          <w:sz w:val="20"/>
-          <w:szCs w:val="20"/>
-        </w:rPr>
-        <w:t xml:space="preserve">In summary, I believe that I have clearly demonstrate that my portfolio is sufficient to be awarded a </w:t>
-      </w:r>
-      <w:r>
-        <w:rPr>
-          <w:sz w:val="20"/>
-          <w:szCs w:val="20"/>
-        </w:rPr>
-        <w:t>HD</w:t>
-      </w:r>
-      <w:r>
-        <w:rPr>
-          <w:sz w:val="20"/>
-          <w:szCs w:val="20"/>
-        </w:rPr>
-        <w:t xml:space="preserve"> grade. </w:t>
-      </w:r>
-    </w:p>
-    <w:p>
-      <w:pPr>
-        <w:rPr>
-          <w:sz w:val="20"/>
-          <w:szCs w:val="20"/>
-        </w:rPr>
-      </w:pPr>
+      <w:r>
+        <w:t>My progress in this unit was …:</w:t>
+      </w:r>
     </w:p>
     <w:p>
       <w:pPr>
@@ -4946,31 +6768,469 @@
           <w:bottom w:val="single" w:sz="4" w:space="1" w:color="auto"/>
           <w:right w:val="single" w:sz="4" w:space="4" w:color="auto"/>
         </w:pBdr>
-        <w:rPr>
-          <w:i/>
-          <w:color w:val="FF0000"/>
+        <w:tabs>
+          <w:tab w:val="left" w:pos="1477"/>
+        </w:tabs>
+        <w:rPr>
+          <w:i/>
+          <w:color w:val="FF0000"/>
+          <w:sz w:val="20"/>
+        </w:rPr>
+      </w:pPr>
+    </w:p>
+    <w:p>
+      <w:pPr>
+        <w:pBdr>
+          <w:top w:val="single" w:sz="4" w:space="1" w:color="auto"/>
+          <w:left w:val="single" w:sz="4" w:space="4" w:color="auto"/>
+          <w:bottom w:val="single" w:sz="4" w:space="1" w:color="auto"/>
+          <w:right w:val="single" w:sz="4" w:space="4" w:color="auto"/>
+        </w:pBdr>
+        <w:tabs>
+          <w:tab w:val="left" w:pos="1477"/>
+        </w:tabs>
+        <w:rPr>
+          <w:i/>
+          <w:color w:val="FF0000"/>
+          <w:sz w:val="20"/>
+        </w:rPr>
+      </w:pPr>
+      <w:r>
+        <w:rPr>
+          <w:i/>
+          <w:color w:val="FF0000"/>
+          <w:sz w:val="20"/>
+        </w:rPr>
+        <w:t xml:space="preserve">Whilst I </w:t>
+      </w:r>
+      <w:r>
+        <w:rPr>
+          <w:i/>
+          <w:color w:val="FF0000"/>
+          <w:sz w:val="20"/>
+        </w:rPr>
+        <w:t xml:space="preserve">worked and pushed </w:t>
+      </w:r>
+      <w:r>
+        <w:rPr>
+          <w:i/>
+          <w:color w:val="FF0000"/>
+          <w:sz w:val="20"/>
+        </w:rPr>
+        <w:t>to my COS30031 repo</w:t>
+      </w:r>
+      <w:r>
+        <w:rPr>
+          <w:i/>
+          <w:color w:val="FF0000"/>
+          <w:sz w:val="20"/>
+        </w:rPr>
+        <w:t xml:space="preserve"> whenever I could (at least twice a week)</w:t>
+      </w:r>
+      <w:r>
+        <w:rPr>
+          <w:i/>
+          <w:color w:val="FF0000"/>
+          <w:sz w:val="20"/>
+        </w:rPr>
+        <w:t>, I found it difficult to get to Lab classes during the start of the semester thanks to distance and work commitments.</w:t>
+      </w:r>
+      <w:r>
+        <w:rPr>
+          <w:i/>
+          <w:color w:val="FF0000"/>
+          <w:sz w:val="20"/>
+        </w:rPr>
+        <w:t xml:space="preserve"> I didn’t find this to </w:t>
+      </w:r>
+      <w:r>
+        <w:rPr>
+          <w:i/>
+          <w:color w:val="FF0000"/>
+          <w:sz w:val="20"/>
+        </w:rPr>
+        <w:t>affect</w:t>
+      </w:r>
+      <w:r>
+        <w:rPr>
+          <w:i/>
+          <w:color w:val="FF0000"/>
+          <w:sz w:val="20"/>
+        </w:rPr>
+        <w:t xml:space="preserve"> the quality of my work as the Spikes and Labs were well defined and clear. However, o</w:t>
+      </w:r>
+      <w:r>
+        <w:rPr>
+          <w:i/>
+          <w:color w:val="FF0000"/>
+          <w:sz w:val="20"/>
+        </w:rPr>
+        <w:t>nce this was resolved I found my productivity boost a</w:t>
+      </w:r>
+      <w:r>
+        <w:rPr>
+          <w:i/>
+          <w:color w:val="FF0000"/>
+          <w:sz w:val="20"/>
+        </w:rPr>
+        <w:t>s the extra input from Clinton cleared mental-blocks and confusion faster.</w:t>
+      </w:r>
+      <w:r>
+        <w:rPr>
+          <w:i/>
+          <w:color w:val="FF0000"/>
+          <w:sz w:val="20"/>
+        </w:rPr>
+        <w:br/>
+      </w:r>
+      <w:r>
+        <w:rPr>
+          <w:i/>
+          <w:color w:val="FF0000"/>
+          <w:sz w:val="20"/>
+        </w:rPr>
+        <w:br/>
+        <w:t xml:space="preserve">I feel as though the quality of my custom and research project suffered as a result of other commitments. Though not incomplete I recognize that much more could have been achieved if I’d been allowed the time to commit to completing the pass tasks sooner. However, the pass tasks proved invaluable to my understanding of games programming and software architecture and if they we’re the only things I wanted to achieve for this unit I’d be happy. </w:t>
+      </w:r>
+    </w:p>
+    <w:p>
+      <w:pPr>
+        <w:pBdr>
+          <w:top w:val="single" w:sz="4" w:space="1" w:color="auto"/>
+          <w:left w:val="single" w:sz="4" w:space="4" w:color="auto"/>
+          <w:bottom w:val="single" w:sz="4" w:space="1" w:color="auto"/>
+          <w:right w:val="single" w:sz="4" w:space="4" w:color="auto"/>
+        </w:pBdr>
+        <w:tabs>
+          <w:tab w:val="left" w:pos="1477"/>
+        </w:tabs>
+        <w:rPr>
+          <w:i/>
+          <w:color w:val="FF0000"/>
+          <w:sz w:val="20"/>
+        </w:rPr>
+      </w:pPr>
+    </w:p>
+    <w:p>
+      <w:pPr>
+        <w:pStyle w:val="Heading2"/>
+      </w:pPr>
+    </w:p>
+    <w:p>
+      <w:pPr>
+        <w:pStyle w:val="Heading2"/>
+      </w:pPr>
+    </w:p>
+    <w:p>
+      <w:pPr>
+        <w:pStyle w:val="Heading2"/>
+      </w:pPr>
+    </w:p>
+    <w:p/>
+    <w:p>
+      <w:pPr>
+        <w:pStyle w:val="Heading2"/>
+      </w:pPr>
+      <w:r>
+        <w:lastRenderedPageBreak/>
+        <w:t>This unit will help me in the future:</w:t>
+      </w:r>
+    </w:p>
+    <w:p>
+      <w:pPr>
+        <w:pBdr>
+          <w:top w:val="single" w:sz="4" w:space="1" w:color="auto"/>
+          <w:left w:val="single" w:sz="4" w:space="4" w:color="auto"/>
+          <w:bottom w:val="single" w:sz="4" w:space="1" w:color="auto"/>
+          <w:right w:val="single" w:sz="4" w:space="4" w:color="auto"/>
+        </w:pBdr>
+        <w:tabs>
+          <w:tab w:val="left" w:pos="1477"/>
+        </w:tabs>
+        <w:rPr>
+          <w:i/>
+          <w:color w:val="FF0000"/>
+          <w:sz w:val="20"/>
+        </w:rPr>
+      </w:pPr>
+    </w:p>
+    <w:p>
+      <w:pPr>
+        <w:pBdr>
+          <w:top w:val="single" w:sz="4" w:space="1" w:color="auto"/>
+          <w:left w:val="single" w:sz="4" w:space="4" w:color="auto"/>
+          <w:bottom w:val="single" w:sz="4" w:space="1" w:color="auto"/>
+          <w:right w:val="single" w:sz="4" w:space="4" w:color="auto"/>
+        </w:pBdr>
+        <w:tabs>
+          <w:tab w:val="left" w:pos="1477"/>
+        </w:tabs>
+        <w:rPr>
+          <w:i/>
+          <w:color w:val="FF0000"/>
+          <w:sz w:val="20"/>
+        </w:rPr>
+      </w:pPr>
+      <w:r>
+        <w:rPr>
+          <w:i/>
+          <w:color w:val="FF0000"/>
+          <w:sz w:val="20"/>
+        </w:rPr>
+        <w:t>As of the time of writing, I plan to move into the game’s development field. Whether it be engine design / development or games programming and design it depends, but in either case the knowledge gained from this unit has given me a look into the foundations of games / engine programming, the data structures and</w:t>
+      </w:r>
+      <w:r>
+        <w:rPr>
+          <w:i/>
+          <w:color w:val="FF0000"/>
+          <w:sz w:val="20"/>
+        </w:rPr>
+        <w:t xml:space="preserve"> </w:t>
+      </w:r>
+      <w:r>
+        <w:rPr>
+          <w:i/>
+          <w:color w:val="FF0000"/>
+          <w:sz w:val="20"/>
+        </w:rPr>
+        <w:t>patterns behind them which have been established and used since their earliest iterations.</w:t>
+      </w:r>
+      <w:r>
+        <w:rPr>
+          <w:i/>
+          <w:color w:val="FF0000"/>
+          <w:sz w:val="20"/>
+        </w:rPr>
+        <w:t xml:space="preserve"> At any-rate</w:t>
+      </w:r>
+      <w:r>
+        <w:rPr>
+          <w:i/>
+          <w:color w:val="FF0000"/>
+          <w:sz w:val="20"/>
+        </w:rPr>
+        <w:t>,</w:t>
+      </w:r>
+      <w:r>
+        <w:rPr>
+          <w:i/>
+          <w:color w:val="FF0000"/>
+          <w:sz w:val="20"/>
+        </w:rPr>
+        <w:t xml:space="preserve"> I expect to be developing a portfolio soon and this unit has given me great insight into the processes behind that.</w:t>
+      </w:r>
+    </w:p>
+    <w:p>
+      <w:pPr>
+        <w:pBdr>
+          <w:top w:val="single" w:sz="4" w:space="1" w:color="auto"/>
+          <w:left w:val="single" w:sz="4" w:space="4" w:color="auto"/>
+          <w:bottom w:val="single" w:sz="4" w:space="1" w:color="auto"/>
+          <w:right w:val="single" w:sz="4" w:space="4" w:color="auto"/>
+        </w:pBdr>
+        <w:tabs>
+          <w:tab w:val="left" w:pos="1477"/>
+        </w:tabs>
+        <w:rPr>
+          <w:i/>
+          <w:color w:val="FF0000"/>
+          <w:szCs w:val="32"/>
+        </w:rPr>
+      </w:pPr>
+      <w:r>
+        <w:rPr>
+          <w:i/>
+          <w:color w:val="FF0000"/>
+          <w:sz w:val="20"/>
+        </w:rPr>
+        <w:t xml:space="preserve"> </w:t>
+      </w:r>
+    </w:p>
+    <w:p>
+      <w:pPr>
+        <w:pStyle w:val="Heading2"/>
+      </w:pPr>
+      <w:r>
+        <w:t xml:space="preserve">If I did this unit </w:t>
+      </w:r>
+      <w:r>
+        <w:t>again,</w:t>
+      </w:r>
+      <w:r>
+        <w:t xml:space="preserve"> I would do the following things differently:</w:t>
+      </w:r>
+    </w:p>
+    <w:p>
+      <w:pPr>
+        <w:pBdr>
+          <w:top w:val="single" w:sz="4" w:space="1" w:color="auto"/>
+          <w:left w:val="single" w:sz="4" w:space="4" w:color="auto"/>
+          <w:bottom w:val="single" w:sz="4" w:space="1" w:color="auto"/>
+          <w:right w:val="single" w:sz="4" w:space="4" w:color="auto"/>
+        </w:pBdr>
+        <w:tabs>
+          <w:tab w:val="left" w:pos="1477"/>
+        </w:tabs>
+        <w:rPr>
+          <w:i/>
+          <w:color w:val="FF0000"/>
+          <w:sz w:val="20"/>
+        </w:rPr>
+      </w:pPr>
+    </w:p>
+    <w:p>
+      <w:pPr>
+        <w:pBdr>
+          <w:top w:val="single" w:sz="4" w:space="1" w:color="auto"/>
+          <w:left w:val="single" w:sz="4" w:space="4" w:color="auto"/>
+          <w:bottom w:val="single" w:sz="4" w:space="1" w:color="auto"/>
+          <w:right w:val="single" w:sz="4" w:space="4" w:color="auto"/>
+        </w:pBdr>
+        <w:tabs>
+          <w:tab w:val="left" w:pos="1477"/>
+        </w:tabs>
+        <w:rPr>
+          <w:i/>
+          <w:color w:val="FF0000"/>
+          <w:sz w:val="20"/>
+        </w:rPr>
+      </w:pPr>
+      <w:r>
+        <w:rPr>
+          <w:i/>
+          <w:color w:val="FF0000"/>
+          <w:sz w:val="20"/>
+        </w:rPr>
+        <w:t xml:space="preserve">Given my general understanding of games / engine programming has improved substantially since the start of the unit, I feel as though I would do better structuring the order of tasks I would accomplish during the latter half of the semester. I felt this to be a non-issue during the first portion of the unit however once I started moving into unfamiliar territory, I would often drift down rabbit-holes of programming wizardry and fail to see the forest for the trees. </w:t>
+      </w:r>
+      <w:r>
+        <w:rPr>
+          <w:i/>
+          <w:color w:val="FF0000"/>
+          <w:sz w:val="20"/>
+        </w:rPr>
+        <w:t xml:space="preserve">With my current schedule this proved detrimental to the outcome of my unit as it </w:t>
+      </w:r>
+      <w:r>
+        <w:rPr>
+          <w:i/>
+          <w:color w:val="FF0000"/>
+          <w:sz w:val="20"/>
+        </w:rPr>
+        <w:t>caused each task to take at least a day or two longer than the last and by the end of semester I found myself in a time crunch.</w:t>
+      </w:r>
+      <w:r>
+        <w:rPr>
+          <w:i/>
+          <w:color w:val="FF0000"/>
+          <w:sz w:val="20"/>
+        </w:rPr>
+        <w:t xml:space="preserve"> Therefore, if I were to do this unit again, I would find my pass tasks more focussed and minimal.</w:t>
+      </w:r>
+    </w:p>
+    <w:p>
+      <w:pPr>
+        <w:pBdr>
+          <w:top w:val="single" w:sz="4" w:space="1" w:color="auto"/>
+          <w:left w:val="single" w:sz="4" w:space="4" w:color="auto"/>
+          <w:bottom w:val="single" w:sz="4" w:space="1" w:color="auto"/>
+          <w:right w:val="single" w:sz="4" w:space="4" w:color="auto"/>
+        </w:pBdr>
+        <w:tabs>
+          <w:tab w:val="left" w:pos="1477"/>
+        </w:tabs>
+        <w:rPr>
+          <w:i/>
+          <w:color w:val="FF0000"/>
+          <w:sz w:val="20"/>
+        </w:rPr>
+      </w:pPr>
+    </w:p>
+    <w:p>
+      <w:pPr>
+        <w:pBdr>
+          <w:top w:val="single" w:sz="4" w:space="1" w:color="auto"/>
+          <w:left w:val="single" w:sz="4" w:space="4" w:color="auto"/>
+          <w:bottom w:val="single" w:sz="4" w:space="1" w:color="auto"/>
+          <w:right w:val="single" w:sz="4" w:space="4" w:color="auto"/>
+        </w:pBdr>
+        <w:tabs>
+          <w:tab w:val="left" w:pos="1477"/>
+        </w:tabs>
+        <w:rPr>
+          <w:i/>
+          <w:color w:val="FF0000"/>
+          <w:sz w:val="20"/>
+        </w:rPr>
+      </w:pPr>
+      <w:r>
+        <w:rPr>
+          <w:i/>
+          <w:color w:val="FF0000"/>
+          <w:sz w:val="20"/>
+        </w:rPr>
+        <w:t>I found that once in crunch however, I’d been equipped with the skillset to rapidly build and demonstrated whatever I needed too with minimal ‘feature fat’.</w:t>
+      </w:r>
+    </w:p>
+    <w:p>
+      <w:pPr>
+        <w:pBdr>
+          <w:top w:val="single" w:sz="4" w:space="1" w:color="auto"/>
+          <w:left w:val="single" w:sz="4" w:space="4" w:color="auto"/>
+          <w:bottom w:val="single" w:sz="4" w:space="1" w:color="auto"/>
+          <w:right w:val="single" w:sz="4" w:space="4" w:color="auto"/>
+        </w:pBdr>
+        <w:tabs>
+          <w:tab w:val="left" w:pos="1477"/>
+        </w:tabs>
+        <w:rPr>
+          <w:i/>
+          <w:color w:val="FF0000"/>
+          <w:sz w:val="20"/>
+        </w:rPr>
+      </w:pPr>
+    </w:p>
+    <w:p>
+      <w:pPr>
+        <w:pStyle w:val="Heading2"/>
+      </w:pPr>
+    </w:p>
+    <w:p>
+      <w:pPr>
+        <w:pStyle w:val="Heading1"/>
+      </w:pPr>
+      <w:r>
+        <w:t>Conclusion</w:t>
+      </w:r>
+    </w:p>
+    <w:p>
+      <w:pPr>
+        <w:rPr>
           <w:sz w:val="20"/>
           <w:szCs w:val="20"/>
         </w:rPr>
       </w:pPr>
       <w:r>
         <w:rPr>
-          <w:i/>
-          <w:color w:val="FF0000"/>
           <w:sz w:val="20"/>
           <w:szCs w:val="20"/>
         </w:rPr>
-        <w:t>Add more points if you wish, but don’t add anything you haven’t already mentioned in an earlier section</w:t>
-      </w:r>
-    </w:p>
-    <w:p>
-      <w:pPr>
-        <w:pStyle w:val="Heading1"/>
+        <w:t xml:space="preserve">In summary, I believe that I have clearly demonstrate that my portfolio is sufficient to be awarded a </w:t>
+      </w:r>
+      <w:r>
         <w:rPr>
           <w:sz w:val="20"/>
           <w:szCs w:val="20"/>
         </w:rPr>
-      </w:pPr>
+        <w:t>D</w:t>
+      </w:r>
+      <w:r>
+        <w:rPr>
+          <w:sz w:val="20"/>
+          <w:szCs w:val="20"/>
+        </w:rPr>
+        <w:t xml:space="preserve"> grade. </w:t>
+      </w:r>
     </w:p>
     <w:sectPr>
       <w:headerReference w:type="default" r:id="rId7"/>
@@ -6573,6 +8833,7 @@
   <w:style w:type="character" w:default="1" w:styleId="DefaultParagraphFont">
     <w:name w:val="Default Paragraph Font"/>
     <w:uiPriority w:val="1"/>
+    <w:semiHidden/>
     <w:unhideWhenUsed/>
   </w:style>
   <w:style w:type="table" w:default="1" w:styleId="TableNormal">

</xml_diff>